<commit_message>
introduction to the problem
</commit_message>
<xml_diff>
--- a/NEA Document.docx
+++ b/NEA Document.docx
@@ -1,6 +1,6 @@
 
 <file path=word/document.xml><?xml version="1.0" encoding="utf-8"?>
-<w:document xmlns:wpc="http://schemas.microsoft.com/office/word/2010/wordprocessingCanvas" xmlns:cx="http://schemas.microsoft.com/office/drawing/2014/chartex" xmlns:cx1="http://schemas.microsoft.com/office/drawing/2015/9/8/chartex" xmlns:cx2="http://schemas.microsoft.com/office/drawing/2015/10/21/chartex" xmlns:cx3="http://schemas.microsoft.com/office/drawing/2016/5/9/chartex" xmlns:cx4="http://schemas.microsoft.com/office/drawing/2016/5/10/chartex" xmlns:cx5="http://schemas.microsoft.com/office/drawing/2016/5/11/chartex" xmlns:cx6="http://schemas.microsoft.com/office/drawing/2016/5/12/chartex" xmlns:cx7="http://schemas.microsoft.com/office/drawing/2016/5/13/chartex" xmlns:cx8="http://schemas.microsoft.com/office/drawing/2016/5/14/chartex" xmlns:mc="http://schemas.openxmlformats.org/markup-compatibility/2006" xmlns:aink="http://schemas.microsoft.com/office/drawing/2016/ink" xmlns:am3d="http://schemas.microsoft.com/office/drawing/2017/model3d" xmlns:o="urn:schemas-microsoft-com:office:office" xmlns:oel="http://schemas.microsoft.com/office/2019/extlst" xmlns:r="http://schemas.openxmlformats.org/officeDocument/2006/relationships" xmlns:m="http://schemas.openxmlformats.org/officeDocument/2006/math" xmlns:v="urn:schemas-microsoft-com:vml" xmlns:wp14="http://schemas.microsoft.com/office/word/2010/wordprocessingDrawing" xmlns:wp="http://schemas.openxmlformats.org/drawingml/2006/wordprocessingDrawing" xmlns:w10="urn:schemas-microsoft-com:office:word" xmlns:w="http://schemas.openxmlformats.org/wordprocessingml/2006/main" xmlns:w14="http://schemas.microsoft.com/office/word/2010/wordml" xmlns:w15="http://schemas.microsoft.com/office/word/2012/wordml" xmlns:w16cex="http://schemas.microsoft.com/office/word/2018/wordml/cex" xmlns:w16cid="http://schemas.microsoft.com/office/word/2016/wordml/cid" xmlns:w16="http://schemas.microsoft.com/office/word/2018/wordml" xmlns:w16sdtdh="http://schemas.microsoft.com/office/word/2020/wordml/sdtdatahash" xmlns:w16se="http://schemas.microsoft.com/office/word/2015/wordml/symex" xmlns:wpg="http://schemas.microsoft.com/office/word/2010/wordprocessingGroup" xmlns:wpi="http://schemas.microsoft.com/office/word/2010/wordprocessingInk" xmlns:wne="http://schemas.microsoft.com/office/word/2006/wordml" xmlns:wps="http://schemas.microsoft.com/office/word/2010/wordprocessingShape" mc:Ignorable="w14 w15 w16se w16cid w16 w16cex w16sdtdh wp14">
+<w:document xmlns:wpc="http://schemas.microsoft.com/office/word/2010/wordprocessingCanvas" xmlns:cx="http://schemas.microsoft.com/office/drawing/2014/chartex" xmlns:cx1="http://schemas.microsoft.com/office/drawing/2015/9/8/chartex" xmlns:cx2="http://schemas.microsoft.com/office/drawing/2015/10/21/chartex" xmlns:cx3="http://schemas.microsoft.com/office/drawing/2016/5/9/chartex" xmlns:cx4="http://schemas.microsoft.com/office/drawing/2016/5/10/chartex" xmlns:cx5="http://schemas.microsoft.com/office/drawing/2016/5/11/chartex" xmlns:cx6="http://schemas.microsoft.com/office/drawing/2016/5/12/chartex" xmlns:cx7="http://schemas.microsoft.com/office/drawing/2016/5/13/chartex" xmlns:cx8="http://schemas.microsoft.com/office/drawing/2016/5/14/chartex" xmlns:mc="http://schemas.openxmlformats.org/markup-compatibility/2006" xmlns:aink="http://schemas.microsoft.com/office/drawing/2016/ink" xmlns:am3d="http://schemas.microsoft.com/office/drawing/2017/model3d" xmlns:o="urn:schemas-microsoft-com:office:office" xmlns:r="http://schemas.openxmlformats.org/officeDocument/2006/relationships" xmlns:m="http://schemas.openxmlformats.org/officeDocument/2006/math" xmlns:v="urn:schemas-microsoft-com:vml" xmlns:wp14="http://schemas.microsoft.com/office/word/2010/wordprocessingDrawing" xmlns:wp="http://schemas.openxmlformats.org/drawingml/2006/wordprocessingDrawing" xmlns:w10="urn:schemas-microsoft-com:office:word" xmlns:w="http://schemas.openxmlformats.org/wordprocessingml/2006/main" xmlns:w14="http://schemas.microsoft.com/office/word/2010/wordml" xmlns:w15="http://schemas.microsoft.com/office/word/2012/wordml" xmlns:w16cex="http://schemas.microsoft.com/office/word/2018/wordml/cex" xmlns:w16cid="http://schemas.microsoft.com/office/word/2016/wordml/cid" xmlns:w16="http://schemas.microsoft.com/office/word/2018/wordml" xmlns:w16sdtdh="http://schemas.microsoft.com/office/word/2020/wordml/sdtdatahash" xmlns:w16se="http://schemas.microsoft.com/office/word/2015/wordml/symex" xmlns:wpg="http://schemas.microsoft.com/office/word/2010/wordprocessingGroup" xmlns:wpi="http://schemas.microsoft.com/office/word/2010/wordprocessingInk" xmlns:wne="http://schemas.microsoft.com/office/word/2006/wordml" xmlns:wps="http://schemas.microsoft.com/office/word/2010/wordprocessingShape" mc:Ignorable="w14 w15 w16se w16cid w16 w16cex w16sdtdh wp14">
   <w:body>
     <w:p>
       <w:pPr>
@@ -16,6 +16,13 @@
     </w:p>
     <w:sdt>
       <w:sdtPr>
+        <w:rPr>
+          <w:rFonts w:asciiTheme="minorHAnsi" w:eastAsiaTheme="minorHAnsi" w:hAnsiTheme="minorHAnsi" w:cstheme="minorBidi"/>
+          <w:color w:val="auto"/>
+          <w:sz w:val="22"/>
+          <w:szCs w:val="22"/>
+          <w:lang w:val="en-GB"/>
+        </w:rPr>
         <w:id w:val="-322430276"/>
         <w:docPartObj>
           <w:docPartGallery w:val="Table of Contents"/>
@@ -24,14 +31,9 @@
       </w:sdtPr>
       <w:sdtEndPr>
         <w:rPr>
-          <w:rFonts w:asciiTheme="minorHAnsi" w:eastAsiaTheme="minorHAnsi" w:hAnsiTheme="minorHAnsi" w:cstheme="minorBidi"/>
           <w:b/>
           <w:bCs/>
           <w:noProof/>
-          <w:color w:val="auto"/>
-          <w:sz w:val="22"/>
-          <w:szCs w:val="22"/>
-          <w:lang w:val="en-GB"/>
         </w:rPr>
       </w:sdtEndPr>
       <w:sdtContent>
@@ -1408,6 +1410,13 @@
           <w:szCs w:val="24"/>
         </w:rPr>
       </w:pPr>
+      <w:r>
+        <w:rPr>
+          <w:sz w:val="24"/>
+          <w:szCs w:val="24"/>
+        </w:rPr>
+        <w:t>There are two main problems that the new system will attempt to solve. One, making the electricity topic for AS level physics more intuitive to understand. Two, improve the limited functionality that the current system provides.</w:t>
+      </w:r>
     </w:p>
     <w:p>
       <w:pPr>
@@ -1480,6 +1489,22 @@
         <w:t>End users</w:t>
       </w:r>
       <w:bookmarkEnd w:id="6"/>
+    </w:p>
+    <w:p>
+      <w:pPr>
+        <w:ind w:left="720"/>
+        <w:rPr>
+          <w:sz w:val="24"/>
+          <w:szCs w:val="24"/>
+        </w:rPr>
+      </w:pPr>
+      <w:r>
+        <w:rPr>
+          <w:sz w:val="24"/>
+          <w:szCs w:val="24"/>
+        </w:rPr>
+        <w:t>The end users will be students and teachers.</w:t>
+      </w:r>
     </w:p>
     <w:p>
       <w:pPr>
@@ -1668,7 +1693,7 @@
 </file>
 
 <file path=word/numbering.xml><?xml version="1.0" encoding="utf-8"?>
-<w:numbering xmlns:wpc="http://schemas.microsoft.com/office/word/2010/wordprocessingCanvas" xmlns:cx="http://schemas.microsoft.com/office/drawing/2014/chartex" xmlns:cx1="http://schemas.microsoft.com/office/drawing/2015/9/8/chartex" xmlns:cx2="http://schemas.microsoft.com/office/drawing/2015/10/21/chartex" xmlns:cx3="http://schemas.microsoft.com/office/drawing/2016/5/9/chartex" xmlns:cx4="http://schemas.microsoft.com/office/drawing/2016/5/10/chartex" xmlns:cx5="http://schemas.microsoft.com/office/drawing/2016/5/11/chartex" xmlns:cx6="http://schemas.microsoft.com/office/drawing/2016/5/12/chartex" xmlns:cx7="http://schemas.microsoft.com/office/drawing/2016/5/13/chartex" xmlns:cx8="http://schemas.microsoft.com/office/drawing/2016/5/14/chartex" xmlns:mc="http://schemas.openxmlformats.org/markup-compatibility/2006" xmlns:aink="http://schemas.microsoft.com/office/drawing/2016/ink" xmlns:am3d="http://schemas.microsoft.com/office/drawing/2017/model3d" xmlns:o="urn:schemas-microsoft-com:office:office" xmlns:oel="http://schemas.microsoft.com/office/2019/extlst" xmlns:r="http://schemas.openxmlformats.org/officeDocument/2006/relationships" xmlns:m="http://schemas.openxmlformats.org/officeDocument/2006/math" xmlns:v="urn:schemas-microsoft-com:vml" xmlns:wp14="http://schemas.microsoft.com/office/word/2010/wordprocessingDrawing" xmlns:wp="http://schemas.openxmlformats.org/drawingml/2006/wordprocessingDrawing" xmlns:w10="urn:schemas-microsoft-com:office:word" xmlns:w="http://schemas.openxmlformats.org/wordprocessingml/2006/main" xmlns:w14="http://schemas.microsoft.com/office/word/2010/wordml" xmlns:w15="http://schemas.microsoft.com/office/word/2012/wordml" xmlns:w16cex="http://schemas.microsoft.com/office/word/2018/wordml/cex" xmlns:w16cid="http://schemas.microsoft.com/office/word/2016/wordml/cid" xmlns:w16="http://schemas.microsoft.com/office/word/2018/wordml" xmlns:w16sdtdh="http://schemas.microsoft.com/office/word/2020/wordml/sdtdatahash" xmlns:w16se="http://schemas.microsoft.com/office/word/2015/wordml/symex" xmlns:wpg="http://schemas.microsoft.com/office/word/2010/wordprocessingGroup" xmlns:wpi="http://schemas.microsoft.com/office/word/2010/wordprocessingInk" xmlns:wne="http://schemas.microsoft.com/office/word/2006/wordml" xmlns:wps="http://schemas.microsoft.com/office/word/2010/wordprocessingShape" mc:Ignorable="w14 w15 w16se w16cid w16 w16cex w16sdtdh wp14">
+<w:numbering xmlns:wpc="http://schemas.microsoft.com/office/word/2010/wordprocessingCanvas" xmlns:cx="http://schemas.microsoft.com/office/drawing/2014/chartex" xmlns:cx1="http://schemas.microsoft.com/office/drawing/2015/9/8/chartex" xmlns:cx2="http://schemas.microsoft.com/office/drawing/2015/10/21/chartex" xmlns:cx3="http://schemas.microsoft.com/office/drawing/2016/5/9/chartex" xmlns:cx4="http://schemas.microsoft.com/office/drawing/2016/5/10/chartex" xmlns:cx5="http://schemas.microsoft.com/office/drawing/2016/5/11/chartex" xmlns:cx6="http://schemas.microsoft.com/office/drawing/2016/5/12/chartex" xmlns:cx7="http://schemas.microsoft.com/office/drawing/2016/5/13/chartex" xmlns:cx8="http://schemas.microsoft.com/office/drawing/2016/5/14/chartex" xmlns:mc="http://schemas.openxmlformats.org/markup-compatibility/2006" xmlns:aink="http://schemas.microsoft.com/office/drawing/2016/ink" xmlns:am3d="http://schemas.microsoft.com/office/drawing/2017/model3d" xmlns:o="urn:schemas-microsoft-com:office:office" xmlns:r="http://schemas.openxmlformats.org/officeDocument/2006/relationships" xmlns:m="http://schemas.openxmlformats.org/officeDocument/2006/math" xmlns:v="urn:schemas-microsoft-com:vml" xmlns:wp14="http://schemas.microsoft.com/office/word/2010/wordprocessingDrawing" xmlns:wp="http://schemas.openxmlformats.org/drawingml/2006/wordprocessingDrawing" xmlns:w10="urn:schemas-microsoft-com:office:word" xmlns:w="http://schemas.openxmlformats.org/wordprocessingml/2006/main" xmlns:w14="http://schemas.microsoft.com/office/word/2010/wordml" xmlns:w15="http://schemas.microsoft.com/office/word/2012/wordml" xmlns:w16cex="http://schemas.microsoft.com/office/word/2018/wordml/cex" xmlns:w16cid="http://schemas.microsoft.com/office/word/2016/wordml/cid" xmlns:w16="http://schemas.microsoft.com/office/word/2018/wordml" xmlns:w16sdtdh="http://schemas.microsoft.com/office/word/2020/wordml/sdtdatahash" xmlns:w16se="http://schemas.microsoft.com/office/word/2015/wordml/symex" xmlns:wpg="http://schemas.microsoft.com/office/word/2010/wordprocessingGroup" xmlns:wpi="http://schemas.microsoft.com/office/word/2010/wordprocessingInk" xmlns:wne="http://schemas.microsoft.com/office/word/2006/wordml" xmlns:wps="http://schemas.microsoft.com/office/word/2010/wordprocessingShape" mc:Ignorable="w14 w15 w16se w16cid w16 w16cex w16sdtdh wp14">
   <w:abstractNum w:abstractNumId="0" w15:restartNumberingAfterBreak="0">
     <w:nsid w:val="062202A5"/>
     <w:multiLevelType w:val="hybridMultilevel"/>
@@ -2366,28 +2391,28 @@
       </w:pPr>
     </w:lvl>
   </w:abstractNum>
-  <w:num w:numId="1" w16cid:durableId="142697883">
+  <w:num w:numId="1">
     <w:abstractNumId w:val="3"/>
   </w:num>
-  <w:num w:numId="2" w16cid:durableId="1596984631">
+  <w:num w:numId="2">
     <w:abstractNumId w:val="0"/>
   </w:num>
-  <w:num w:numId="3" w16cid:durableId="968709902">
+  <w:num w:numId="3">
     <w:abstractNumId w:val="7"/>
   </w:num>
-  <w:num w:numId="4" w16cid:durableId="1291982932">
+  <w:num w:numId="4">
     <w:abstractNumId w:val="1"/>
   </w:num>
-  <w:num w:numId="5" w16cid:durableId="1234777358">
+  <w:num w:numId="5">
     <w:abstractNumId w:val="2"/>
   </w:num>
-  <w:num w:numId="6" w16cid:durableId="975185713">
+  <w:num w:numId="6">
     <w:abstractNumId w:val="4"/>
   </w:num>
-  <w:num w:numId="7" w16cid:durableId="1927957610">
+  <w:num w:numId="7">
     <w:abstractNumId w:val="6"/>
   </w:num>
-  <w:num w:numId="8" w16cid:durableId="995454684">
+  <w:num w:numId="8">
     <w:abstractNumId w:val="5"/>
   </w:num>
 </w:numbering>

</xml_diff>

<commit_message>
edited it a bit
</commit_message>
<xml_diff>
--- a/NEA Document.docx
+++ b/NEA Document.docx
@@ -1,6 +1,6 @@
 
 <file path=word/document.xml><?xml version="1.0" encoding="utf-8"?>
-<w:document xmlns:wpc="http://schemas.microsoft.com/office/word/2010/wordprocessingCanvas" xmlns:cx="http://schemas.microsoft.com/office/drawing/2014/chartex" xmlns:cx1="http://schemas.microsoft.com/office/drawing/2015/9/8/chartex" xmlns:cx2="http://schemas.microsoft.com/office/drawing/2015/10/21/chartex" xmlns:cx3="http://schemas.microsoft.com/office/drawing/2016/5/9/chartex" xmlns:cx4="http://schemas.microsoft.com/office/drawing/2016/5/10/chartex" xmlns:cx5="http://schemas.microsoft.com/office/drawing/2016/5/11/chartex" xmlns:cx6="http://schemas.microsoft.com/office/drawing/2016/5/12/chartex" xmlns:cx7="http://schemas.microsoft.com/office/drawing/2016/5/13/chartex" xmlns:cx8="http://schemas.microsoft.com/office/drawing/2016/5/14/chartex" xmlns:mc="http://schemas.openxmlformats.org/markup-compatibility/2006" xmlns:aink="http://schemas.microsoft.com/office/drawing/2016/ink" xmlns:am3d="http://schemas.microsoft.com/office/drawing/2017/model3d" xmlns:o="urn:schemas-microsoft-com:office:office" xmlns:r="http://schemas.openxmlformats.org/officeDocument/2006/relationships" xmlns:m="http://schemas.openxmlformats.org/officeDocument/2006/math" xmlns:v="urn:schemas-microsoft-com:vml" xmlns:wp14="http://schemas.microsoft.com/office/word/2010/wordprocessingDrawing" xmlns:wp="http://schemas.openxmlformats.org/drawingml/2006/wordprocessingDrawing" xmlns:w10="urn:schemas-microsoft-com:office:word" xmlns:w="http://schemas.openxmlformats.org/wordprocessingml/2006/main" xmlns:w14="http://schemas.microsoft.com/office/word/2010/wordml" xmlns:w15="http://schemas.microsoft.com/office/word/2012/wordml" xmlns:w16cex="http://schemas.microsoft.com/office/word/2018/wordml/cex" xmlns:w16cid="http://schemas.microsoft.com/office/word/2016/wordml/cid" xmlns:w16="http://schemas.microsoft.com/office/word/2018/wordml" xmlns:w16sdtdh="http://schemas.microsoft.com/office/word/2020/wordml/sdtdatahash" xmlns:w16se="http://schemas.microsoft.com/office/word/2015/wordml/symex" xmlns:wpg="http://schemas.microsoft.com/office/word/2010/wordprocessingGroup" xmlns:wpi="http://schemas.microsoft.com/office/word/2010/wordprocessingInk" xmlns:wne="http://schemas.microsoft.com/office/word/2006/wordml" xmlns:wps="http://schemas.microsoft.com/office/word/2010/wordprocessingShape" mc:Ignorable="w14 w15 w16se w16cid w16 w16cex w16sdtdh wp14">
+<w:document xmlns:wpc="http://schemas.microsoft.com/office/word/2010/wordprocessingCanvas" xmlns:cx="http://schemas.microsoft.com/office/drawing/2014/chartex" xmlns:cx1="http://schemas.microsoft.com/office/drawing/2015/9/8/chartex" xmlns:cx2="http://schemas.microsoft.com/office/drawing/2015/10/21/chartex" xmlns:cx3="http://schemas.microsoft.com/office/drawing/2016/5/9/chartex" xmlns:cx4="http://schemas.microsoft.com/office/drawing/2016/5/10/chartex" xmlns:cx5="http://schemas.microsoft.com/office/drawing/2016/5/11/chartex" xmlns:cx6="http://schemas.microsoft.com/office/drawing/2016/5/12/chartex" xmlns:cx7="http://schemas.microsoft.com/office/drawing/2016/5/13/chartex" xmlns:cx8="http://schemas.microsoft.com/office/drawing/2016/5/14/chartex" xmlns:mc="http://schemas.openxmlformats.org/markup-compatibility/2006" xmlns:aink="http://schemas.microsoft.com/office/drawing/2016/ink" xmlns:am3d="http://schemas.microsoft.com/office/drawing/2017/model3d" xmlns:o="urn:schemas-microsoft-com:office:office" xmlns:oel="http://schemas.microsoft.com/office/2019/extlst" xmlns:r="http://schemas.openxmlformats.org/officeDocument/2006/relationships" xmlns:m="http://schemas.openxmlformats.org/officeDocument/2006/math" xmlns:v="urn:schemas-microsoft-com:vml" xmlns:wp14="http://schemas.microsoft.com/office/word/2010/wordprocessingDrawing" xmlns:wp="http://schemas.openxmlformats.org/drawingml/2006/wordprocessingDrawing" xmlns:w10="urn:schemas-microsoft-com:office:word" xmlns:w="http://schemas.openxmlformats.org/wordprocessingml/2006/main" xmlns:w14="http://schemas.microsoft.com/office/word/2010/wordml" xmlns:w15="http://schemas.microsoft.com/office/word/2012/wordml" xmlns:w16cex="http://schemas.microsoft.com/office/word/2018/wordml/cex" xmlns:w16cid="http://schemas.microsoft.com/office/word/2016/wordml/cid" xmlns:w16="http://schemas.microsoft.com/office/word/2018/wordml" xmlns:w16sdtdh="http://schemas.microsoft.com/office/word/2020/wordml/sdtdatahash" xmlns:w16se="http://schemas.microsoft.com/office/word/2015/wordml/symex" xmlns:wpg="http://schemas.microsoft.com/office/word/2010/wordprocessingGroup" xmlns:wpi="http://schemas.microsoft.com/office/word/2010/wordprocessingInk" xmlns:wne="http://schemas.microsoft.com/office/word/2006/wordml" xmlns:wps="http://schemas.microsoft.com/office/word/2010/wordprocessingShape" mc:Ignorable="w14 w15 w16se w16cid w16 w16cex w16sdtdh wp14">
   <w:body>
     <w:p>
       <w:pPr>
@@ -1591,17 +1591,7 @@
           <w:szCs w:val="24"/>
           <w:lang w:eastAsia="en-GB"/>
         </w:rPr>
-        <w:t xml:space="preserve">Q: </w:t>
-      </w:r>
-      <w:r>
-        <w:rPr>
-          <w:rFonts w:ascii="Calibri" w:eastAsia="Times New Roman" w:hAnsi="Calibri" w:cs="Calibri"/>
-          <w:color w:val="000000"/>
-          <w:sz w:val="24"/>
-          <w:szCs w:val="24"/>
-          <w:lang w:eastAsia="en-GB"/>
-        </w:rPr>
-        <w:t>Would you use the current system to assist in teaching the electricity topic?</w:t>
+        <w:t>Q: Would you use the current system to assist in teaching the electricity topic?</w:t>
       </w:r>
     </w:p>
     <w:p>
@@ -1666,17 +1656,7 @@
           <w:szCs w:val="24"/>
           <w:lang w:eastAsia="en-GB"/>
         </w:rPr>
-        <w:t xml:space="preserve">Q: </w:t>
-      </w:r>
-      <w:r>
-        <w:rPr>
-          <w:rFonts w:ascii="Calibri" w:eastAsia="Times New Roman" w:hAnsi="Calibri" w:cs="Calibri"/>
-          <w:color w:val="000000"/>
-          <w:sz w:val="24"/>
-          <w:szCs w:val="24"/>
-          <w:lang w:eastAsia="en-GB"/>
-        </w:rPr>
-        <w:t>What features do you like about the current system or what does the current system do well?</w:t>
+        <w:t>Q: What features do you like about the current system or what does the current system do well?</w:t>
       </w:r>
     </w:p>
     <w:p>
@@ -1741,17 +1721,7 @@
           <w:szCs w:val="24"/>
           <w:lang w:eastAsia="en-GB"/>
         </w:rPr>
-        <w:t xml:space="preserve">Q: </w:t>
-      </w:r>
-      <w:r>
-        <w:rPr>
-          <w:rFonts w:ascii="Calibri" w:eastAsia="Times New Roman" w:hAnsi="Calibri" w:cs="Calibri"/>
-          <w:color w:val="000000"/>
-          <w:sz w:val="24"/>
-          <w:szCs w:val="24"/>
-          <w:lang w:eastAsia="en-GB"/>
-        </w:rPr>
-        <w:t>What features do you not like or problems with the current system?</w:t>
+        <w:t>Q: What features do you not like or problems with the current system?</w:t>
       </w:r>
     </w:p>
     <w:p>
@@ -1816,17 +1786,7 @@
           <w:szCs w:val="24"/>
           <w:lang w:eastAsia="en-GB"/>
         </w:rPr>
-        <w:t xml:space="preserve">Q: </w:t>
-      </w:r>
-      <w:r>
-        <w:rPr>
-          <w:rFonts w:ascii="Calibri" w:eastAsia="Times New Roman" w:hAnsi="Calibri" w:cs="Calibri"/>
-          <w:color w:val="000000"/>
-          <w:sz w:val="24"/>
-          <w:szCs w:val="24"/>
-          <w:lang w:eastAsia="en-GB"/>
-        </w:rPr>
-        <w:t>What are the most important features that you would like to see in the new</w:t>
+        <w:t>Q: What are the most important features that you would like to see in the new</w:t>
       </w:r>
       <w:r>
         <w:rPr>
@@ -1911,17 +1871,7 @@
           <w:szCs w:val="24"/>
           <w:lang w:eastAsia="en-GB"/>
         </w:rPr>
-        <w:t xml:space="preserve"> Q: </w:t>
-      </w:r>
-      <w:r>
-        <w:rPr>
-          <w:rFonts w:ascii="Calibri" w:eastAsia="Times New Roman" w:hAnsi="Calibri" w:cs="Calibri"/>
-          <w:color w:val="000000"/>
-          <w:sz w:val="24"/>
-          <w:szCs w:val="24"/>
-          <w:lang w:eastAsia="en-GB"/>
-        </w:rPr>
-        <w:t>Are there any processes or calculations you would like done by the new system?</w:t>
+        <w:t xml:space="preserve"> Q: Are there any processes or calculations you would like done by the new system?</w:t>
       </w:r>
     </w:p>
     <w:p>
@@ -2647,15 +2597,13 @@
         </w:rPr>
         <w:t xml:space="preserve">There should </w:t>
       </w:r>
-      <w:proofErr w:type="gramStart"/>
-      <w:r>
-        <w:rPr>
-          <w:sz w:val="24"/>
-          <w:szCs w:val="24"/>
-        </w:rPr>
-        <w:t>be  minimum</w:t>
-      </w:r>
-      <w:proofErr w:type="gramEnd"/>
+      <w:r>
+        <w:rPr>
+          <w:sz w:val="24"/>
+          <w:szCs w:val="24"/>
+        </w:rPr>
+        <w:t>be minimum</w:t>
+      </w:r>
       <w:r>
         <w:rPr>
           <w:sz w:val="24"/>
@@ -2701,14 +2649,7 @@
           <w:sz w:val="24"/>
           <w:szCs w:val="24"/>
         </w:rPr>
-        <w:t>There should be a component</w:t>
-      </w:r>
-      <w:r>
-        <w:rPr>
-          <w:sz w:val="24"/>
-          <w:szCs w:val="24"/>
-        </w:rPr>
-        <w:t xml:space="preserve"> filament lightbulb.</w:t>
+        <w:t>There should be a component filament lightbulb.</w:t>
       </w:r>
     </w:p>
     <w:p>
@@ -2728,14 +2669,7 @@
           <w:sz w:val="24"/>
           <w:szCs w:val="24"/>
         </w:rPr>
-        <w:t>There should be a component</w:t>
-      </w:r>
-      <w:r>
-        <w:rPr>
-          <w:sz w:val="24"/>
-          <w:szCs w:val="24"/>
-        </w:rPr>
-        <w:t xml:space="preserve"> cell.</w:t>
+        <w:t>There should be a component cell.</w:t>
       </w:r>
     </w:p>
     <w:p>
@@ -2755,14 +2689,7 @@
           <w:sz w:val="24"/>
           <w:szCs w:val="24"/>
         </w:rPr>
-        <w:t>There should be a component</w:t>
-      </w:r>
-      <w:r>
-        <w:rPr>
-          <w:sz w:val="24"/>
-          <w:szCs w:val="24"/>
-        </w:rPr>
-        <w:t xml:space="preserve"> battery.</w:t>
+        <w:t>There should be a component battery.</w:t>
       </w:r>
     </w:p>
     <w:p>
@@ -2782,14 +2709,7 @@
           <w:sz w:val="24"/>
           <w:szCs w:val="24"/>
         </w:rPr>
-        <w:t>There should be a component</w:t>
-      </w:r>
-      <w:r>
-        <w:rPr>
-          <w:sz w:val="24"/>
-          <w:szCs w:val="24"/>
-        </w:rPr>
-        <w:t xml:space="preserve"> voltmeter.</w:t>
+        <w:t>There should be a component voltmeter.</w:t>
       </w:r>
     </w:p>
     <w:p>
@@ -2809,14 +2729,7 @@
           <w:sz w:val="24"/>
           <w:szCs w:val="24"/>
         </w:rPr>
-        <w:t>There should be a component</w:t>
-      </w:r>
-      <w:r>
-        <w:rPr>
-          <w:sz w:val="24"/>
-          <w:szCs w:val="24"/>
-        </w:rPr>
-        <w:t xml:space="preserve"> ammeter.</w:t>
+        <w:t>There should be a component ammeter.</w:t>
       </w:r>
     </w:p>
     <w:p>
@@ -2836,14 +2749,7 @@
           <w:sz w:val="24"/>
           <w:szCs w:val="24"/>
         </w:rPr>
-        <w:t>There should be a component</w:t>
-      </w:r>
-      <w:r>
-        <w:rPr>
-          <w:sz w:val="24"/>
-          <w:szCs w:val="24"/>
-        </w:rPr>
-        <w:t xml:space="preserve"> switch.</w:t>
+        <w:t>There should be a component switch.</w:t>
       </w:r>
     </w:p>
     <w:p>
@@ -3145,7 +3051,7 @@
 </file>
 
 <file path=word/numbering.xml><?xml version="1.0" encoding="utf-8"?>
-<w:numbering xmlns:wpc="http://schemas.microsoft.com/office/word/2010/wordprocessingCanvas" xmlns:cx="http://schemas.microsoft.com/office/drawing/2014/chartex" xmlns:cx1="http://schemas.microsoft.com/office/drawing/2015/9/8/chartex" xmlns:cx2="http://schemas.microsoft.com/office/drawing/2015/10/21/chartex" xmlns:cx3="http://schemas.microsoft.com/office/drawing/2016/5/9/chartex" xmlns:cx4="http://schemas.microsoft.com/office/drawing/2016/5/10/chartex" xmlns:cx5="http://schemas.microsoft.com/office/drawing/2016/5/11/chartex" xmlns:cx6="http://schemas.microsoft.com/office/drawing/2016/5/12/chartex" xmlns:cx7="http://schemas.microsoft.com/office/drawing/2016/5/13/chartex" xmlns:cx8="http://schemas.microsoft.com/office/drawing/2016/5/14/chartex" xmlns:mc="http://schemas.openxmlformats.org/markup-compatibility/2006" xmlns:aink="http://schemas.microsoft.com/office/drawing/2016/ink" xmlns:am3d="http://schemas.microsoft.com/office/drawing/2017/model3d" xmlns:o="urn:schemas-microsoft-com:office:office" xmlns:r="http://schemas.openxmlformats.org/officeDocument/2006/relationships" xmlns:m="http://schemas.openxmlformats.org/officeDocument/2006/math" xmlns:v="urn:schemas-microsoft-com:vml" xmlns:wp14="http://schemas.microsoft.com/office/word/2010/wordprocessingDrawing" xmlns:wp="http://schemas.openxmlformats.org/drawingml/2006/wordprocessingDrawing" xmlns:w10="urn:schemas-microsoft-com:office:word" xmlns:w="http://schemas.openxmlformats.org/wordprocessingml/2006/main" xmlns:w14="http://schemas.microsoft.com/office/word/2010/wordml" xmlns:w15="http://schemas.microsoft.com/office/word/2012/wordml" xmlns:w16cex="http://schemas.microsoft.com/office/word/2018/wordml/cex" xmlns:w16cid="http://schemas.microsoft.com/office/word/2016/wordml/cid" xmlns:w16="http://schemas.microsoft.com/office/word/2018/wordml" xmlns:w16sdtdh="http://schemas.microsoft.com/office/word/2020/wordml/sdtdatahash" xmlns:w16se="http://schemas.microsoft.com/office/word/2015/wordml/symex" xmlns:wpg="http://schemas.microsoft.com/office/word/2010/wordprocessingGroup" xmlns:wpi="http://schemas.microsoft.com/office/word/2010/wordprocessingInk" xmlns:wne="http://schemas.microsoft.com/office/word/2006/wordml" xmlns:wps="http://schemas.microsoft.com/office/word/2010/wordprocessingShape" mc:Ignorable="w14 w15 w16se w16cid w16 w16cex w16sdtdh wp14">
+<w:numbering xmlns:wpc="http://schemas.microsoft.com/office/word/2010/wordprocessingCanvas" xmlns:cx="http://schemas.microsoft.com/office/drawing/2014/chartex" xmlns:cx1="http://schemas.microsoft.com/office/drawing/2015/9/8/chartex" xmlns:cx2="http://schemas.microsoft.com/office/drawing/2015/10/21/chartex" xmlns:cx3="http://schemas.microsoft.com/office/drawing/2016/5/9/chartex" xmlns:cx4="http://schemas.microsoft.com/office/drawing/2016/5/10/chartex" xmlns:cx5="http://schemas.microsoft.com/office/drawing/2016/5/11/chartex" xmlns:cx6="http://schemas.microsoft.com/office/drawing/2016/5/12/chartex" xmlns:cx7="http://schemas.microsoft.com/office/drawing/2016/5/13/chartex" xmlns:cx8="http://schemas.microsoft.com/office/drawing/2016/5/14/chartex" xmlns:mc="http://schemas.openxmlformats.org/markup-compatibility/2006" xmlns:aink="http://schemas.microsoft.com/office/drawing/2016/ink" xmlns:am3d="http://schemas.microsoft.com/office/drawing/2017/model3d" xmlns:o="urn:schemas-microsoft-com:office:office" xmlns:oel="http://schemas.microsoft.com/office/2019/extlst" xmlns:r="http://schemas.openxmlformats.org/officeDocument/2006/relationships" xmlns:m="http://schemas.openxmlformats.org/officeDocument/2006/math" xmlns:v="urn:schemas-microsoft-com:vml" xmlns:wp14="http://schemas.microsoft.com/office/word/2010/wordprocessingDrawing" xmlns:wp="http://schemas.openxmlformats.org/drawingml/2006/wordprocessingDrawing" xmlns:w10="urn:schemas-microsoft-com:office:word" xmlns:w="http://schemas.openxmlformats.org/wordprocessingml/2006/main" xmlns:w14="http://schemas.microsoft.com/office/word/2010/wordml" xmlns:w15="http://schemas.microsoft.com/office/word/2012/wordml" xmlns:w16cex="http://schemas.microsoft.com/office/word/2018/wordml/cex" xmlns:w16cid="http://schemas.microsoft.com/office/word/2016/wordml/cid" xmlns:w16="http://schemas.microsoft.com/office/word/2018/wordml" xmlns:w16sdtdh="http://schemas.microsoft.com/office/word/2020/wordml/sdtdatahash" xmlns:w16se="http://schemas.microsoft.com/office/word/2015/wordml/symex" xmlns:wpg="http://schemas.microsoft.com/office/word/2010/wordprocessingGroup" xmlns:wpi="http://schemas.microsoft.com/office/word/2010/wordprocessingInk" xmlns:wne="http://schemas.microsoft.com/office/word/2006/wordml" xmlns:wps="http://schemas.microsoft.com/office/word/2010/wordprocessingShape" mc:Ignorable="w14 w15 w16se w16cid w16 w16cex w16sdtdh wp14">
   <w:abstractNum w:abstractNumId="0" w15:restartNumberingAfterBreak="0">
     <w:nsid w:val="062202A5"/>
     <w:multiLevelType w:val="hybridMultilevel"/>
@@ -4015,34 +3921,34 @@
       </w:pPr>
     </w:lvl>
   </w:abstractNum>
-  <w:num w:numId="1">
+  <w:num w:numId="1" w16cid:durableId="1515222879">
     <w:abstractNumId w:val="3"/>
   </w:num>
-  <w:num w:numId="2">
+  <w:num w:numId="2" w16cid:durableId="296840604">
     <w:abstractNumId w:val="0"/>
   </w:num>
-  <w:num w:numId="3">
+  <w:num w:numId="3" w16cid:durableId="1351252496">
     <w:abstractNumId w:val="9"/>
   </w:num>
-  <w:num w:numId="4">
+  <w:num w:numId="4" w16cid:durableId="92550899">
     <w:abstractNumId w:val="1"/>
   </w:num>
-  <w:num w:numId="5">
+  <w:num w:numId="5" w16cid:durableId="299919783">
     <w:abstractNumId w:val="2"/>
   </w:num>
-  <w:num w:numId="6">
+  <w:num w:numId="6" w16cid:durableId="802236691">
     <w:abstractNumId w:val="4"/>
   </w:num>
-  <w:num w:numId="7">
+  <w:num w:numId="7" w16cid:durableId="50927378">
     <w:abstractNumId w:val="7"/>
   </w:num>
-  <w:num w:numId="8">
+  <w:num w:numId="8" w16cid:durableId="686447291">
     <w:abstractNumId w:val="5"/>
   </w:num>
-  <w:num w:numId="9">
+  <w:num w:numId="9" w16cid:durableId="42140472">
     <w:abstractNumId w:val="6"/>
   </w:num>
-  <w:num w:numId="10">
+  <w:num w:numId="10" w16cid:durableId="528298036">
     <w:abstractNumId w:val="8"/>
   </w:num>
 </w:numbering>

</xml_diff>

<commit_message>
Got most of the analysis done
</commit_message>
<xml_diff>
--- a/NEA Document.docx
+++ b/NEA Document.docx
@@ -63,7 +63,7 @@
           <w:r>
             <w:fldChar w:fldCharType="separate"/>
           </w:r>
-          <w:hyperlink w:anchor="_Toc115886452" w:history="1">
+          <w:hyperlink w:anchor="_Toc117002945" w:history="1">
             <w:r>
               <w:rPr>
                 <w:rStyle w:val="Hyperlink"/>
@@ -90,7 +90,7 @@
                 <w:noProof/>
                 <w:webHidden/>
               </w:rPr>
-              <w:instrText xml:space="preserve"> PAGEREF _Toc115886452 \h </w:instrText>
+              <w:instrText xml:space="preserve"> PAGEREF _Toc117002945 \h </w:instrText>
             </w:r>
             <w:r>
               <w:rPr>
@@ -134,7 +134,7 @@
               <w:lang w:eastAsia="en-GB"/>
             </w:rPr>
           </w:pPr>
-          <w:hyperlink w:anchor="_Toc115886453" w:history="1">
+          <w:hyperlink w:anchor="_Toc117002946" w:history="1">
             <w:r>
               <w:rPr>
                 <w:rStyle w:val="Hyperlink"/>
@@ -176,7 +176,7 @@
                 <w:noProof/>
                 <w:webHidden/>
               </w:rPr>
-              <w:instrText xml:space="preserve"> PAGEREF _Toc115886453 \h </w:instrText>
+              <w:instrText xml:space="preserve"> PAGEREF _Toc117002946 \h </w:instrText>
             </w:r>
             <w:r>
               <w:rPr>
@@ -220,7 +220,7 @@
               <w:lang w:eastAsia="en-GB"/>
             </w:rPr>
           </w:pPr>
-          <w:hyperlink w:anchor="_Toc115886454" w:history="1">
+          <w:hyperlink w:anchor="_Toc117002947" w:history="1">
             <w:r>
               <w:rPr>
                 <w:rStyle w:val="Hyperlink"/>
@@ -262,7 +262,7 @@
                 <w:noProof/>
                 <w:webHidden/>
               </w:rPr>
-              <w:instrText xml:space="preserve"> PAGEREF _Toc115886454 \h </w:instrText>
+              <w:instrText xml:space="preserve"> PAGEREF _Toc117002947 \h </w:instrText>
             </w:r>
             <w:r>
               <w:rPr>
@@ -306,7 +306,7 @@
               <w:lang w:eastAsia="en-GB"/>
             </w:rPr>
           </w:pPr>
-          <w:hyperlink w:anchor="_Toc115886455" w:history="1">
+          <w:hyperlink w:anchor="_Toc117002948" w:history="1">
             <w:r>
               <w:rPr>
                 <w:rStyle w:val="Hyperlink"/>
@@ -348,7 +348,7 @@
                 <w:noProof/>
                 <w:webHidden/>
               </w:rPr>
-              <w:instrText xml:space="preserve"> PAGEREF _Toc115886455 \h </w:instrText>
+              <w:instrText xml:space="preserve"> PAGEREF _Toc117002948 \h </w:instrText>
             </w:r>
             <w:r>
               <w:rPr>
@@ -392,7 +392,7 @@
               <w:lang w:eastAsia="en-GB"/>
             </w:rPr>
           </w:pPr>
-          <w:hyperlink w:anchor="_Toc115886456" w:history="1">
+          <w:hyperlink w:anchor="_Toc117002949" w:history="1">
             <w:r>
               <w:rPr>
                 <w:rStyle w:val="Hyperlink"/>
@@ -434,7 +434,7 @@
                 <w:noProof/>
                 <w:webHidden/>
               </w:rPr>
-              <w:instrText xml:space="preserve"> PAGEREF _Toc115886456 \h </w:instrText>
+              <w:instrText xml:space="preserve"> PAGEREF _Toc117002949 \h </w:instrText>
             </w:r>
             <w:r>
               <w:rPr>
@@ -478,7 +478,7 @@
               <w:lang w:eastAsia="en-GB"/>
             </w:rPr>
           </w:pPr>
-          <w:hyperlink w:anchor="_Toc115886457" w:history="1">
+          <w:hyperlink w:anchor="_Toc117002950" w:history="1">
             <w:r>
               <w:rPr>
                 <w:rStyle w:val="Hyperlink"/>
@@ -520,7 +520,7 @@
                 <w:noProof/>
                 <w:webHidden/>
               </w:rPr>
-              <w:instrText xml:space="preserve"> PAGEREF _Toc115886457 \h </w:instrText>
+              <w:instrText xml:space="preserve"> PAGEREF _Toc117002950 \h </w:instrText>
             </w:r>
             <w:r>
               <w:rPr>
@@ -564,7 +564,7 @@
               <w:lang w:eastAsia="en-GB"/>
             </w:rPr>
           </w:pPr>
-          <w:hyperlink w:anchor="_Toc115886458" w:history="1">
+          <w:hyperlink w:anchor="_Toc117002951" w:history="1">
             <w:r>
               <w:rPr>
                 <w:rStyle w:val="Hyperlink"/>
@@ -606,7 +606,7 @@
                 <w:noProof/>
                 <w:webHidden/>
               </w:rPr>
-              <w:instrText xml:space="preserve"> PAGEREF _Toc115886458 \h </w:instrText>
+              <w:instrText xml:space="preserve"> PAGEREF _Toc117002951 \h </w:instrText>
             </w:r>
             <w:r>
               <w:rPr>
@@ -650,7 +650,7 @@
               <w:lang w:eastAsia="en-GB"/>
             </w:rPr>
           </w:pPr>
-          <w:hyperlink w:anchor="_Toc115886459" w:history="1">
+          <w:hyperlink w:anchor="_Toc117002952" w:history="1">
             <w:r>
               <w:rPr>
                 <w:rStyle w:val="Hyperlink"/>
@@ -692,7 +692,7 @@
                 <w:noProof/>
                 <w:webHidden/>
               </w:rPr>
-              <w:instrText xml:space="preserve"> PAGEREF _Toc115886459 \h </w:instrText>
+              <w:instrText xml:space="preserve"> PAGEREF _Toc117002952 \h </w:instrText>
             </w:r>
             <w:r>
               <w:rPr>
@@ -712,7 +712,7 @@
                 <w:noProof/>
                 <w:webHidden/>
               </w:rPr>
-              <w:t>2</w:t>
+              <w:t>3</w:t>
             </w:r>
             <w:r>
               <w:rPr>
@@ -736,7 +736,7 @@
               <w:lang w:eastAsia="en-GB"/>
             </w:rPr>
           </w:pPr>
-          <w:hyperlink w:anchor="_Toc115886460" w:history="1">
+          <w:hyperlink w:anchor="_Toc117002953" w:history="1">
             <w:r>
               <w:rPr>
                 <w:rStyle w:val="Hyperlink"/>
@@ -778,7 +778,7 @@
                 <w:noProof/>
                 <w:webHidden/>
               </w:rPr>
-              <w:instrText xml:space="preserve"> PAGEREF _Toc115886460 \h </w:instrText>
+              <w:instrText xml:space="preserve"> PAGEREF _Toc117002953 \h </w:instrText>
             </w:r>
             <w:r>
               <w:rPr>
@@ -798,7 +798,7 @@
                 <w:noProof/>
                 <w:webHidden/>
               </w:rPr>
-              <w:t>2</w:t>
+              <w:t>3</w:t>
             </w:r>
             <w:r>
               <w:rPr>
@@ -822,7 +822,7 @@
               <w:lang w:eastAsia="en-GB"/>
             </w:rPr>
           </w:pPr>
-          <w:hyperlink w:anchor="_Toc115886461" w:history="1">
+          <w:hyperlink w:anchor="_Toc117002954" w:history="1">
             <w:r>
               <w:rPr>
                 <w:rStyle w:val="Hyperlink"/>
@@ -864,7 +864,7 @@
                 <w:noProof/>
                 <w:webHidden/>
               </w:rPr>
-              <w:instrText xml:space="preserve"> PAGEREF _Toc115886461 \h </w:instrText>
+              <w:instrText xml:space="preserve"> PAGEREF _Toc117002954 \h </w:instrText>
             </w:r>
             <w:r>
               <w:rPr>
@@ -884,7 +884,7 @@
                 <w:noProof/>
                 <w:webHidden/>
               </w:rPr>
-              <w:t>2</w:t>
+              <w:t>3</w:t>
             </w:r>
             <w:r>
               <w:rPr>
@@ -908,7 +908,7 @@
               <w:lang w:eastAsia="en-GB"/>
             </w:rPr>
           </w:pPr>
-          <w:hyperlink w:anchor="_Toc115886462" w:history="1">
+          <w:hyperlink w:anchor="_Toc117002955" w:history="1">
             <w:r>
               <w:rPr>
                 <w:rStyle w:val="Hyperlink"/>
@@ -950,7 +950,7 @@
                 <w:noProof/>
                 <w:webHidden/>
               </w:rPr>
-              <w:instrText xml:space="preserve"> PAGEREF _Toc115886462 \h </w:instrText>
+              <w:instrText xml:space="preserve"> PAGEREF _Toc117002955 \h </w:instrText>
             </w:r>
             <w:r>
               <w:rPr>
@@ -970,7 +970,7 @@
                 <w:noProof/>
                 <w:webHidden/>
               </w:rPr>
-              <w:t>2</w:t>
+              <w:t>5</w:t>
             </w:r>
             <w:r>
               <w:rPr>
@@ -990,7 +990,7 @@
               <w:lang w:eastAsia="en-GB"/>
             </w:rPr>
           </w:pPr>
-          <w:hyperlink w:anchor="_Toc115886463" w:history="1">
+          <w:hyperlink w:anchor="_Toc117002956" w:history="1">
             <w:r>
               <w:rPr>
                 <w:rStyle w:val="Hyperlink"/>
@@ -1017,7 +1017,7 @@
                 <w:noProof/>
                 <w:webHidden/>
               </w:rPr>
-              <w:instrText xml:space="preserve"> PAGEREF _Toc115886463 \h </w:instrText>
+              <w:instrText xml:space="preserve"> PAGEREF _Toc117002956 \h </w:instrText>
             </w:r>
             <w:r>
               <w:rPr>
@@ -1037,7 +1037,7 @@
                 <w:noProof/>
                 <w:webHidden/>
               </w:rPr>
-              <w:t>2</w:t>
+              <w:t>5</w:t>
             </w:r>
             <w:r>
               <w:rPr>
@@ -1057,7 +1057,7 @@
               <w:lang w:eastAsia="en-GB"/>
             </w:rPr>
           </w:pPr>
-          <w:hyperlink w:anchor="_Toc115886464" w:history="1">
+          <w:hyperlink w:anchor="_Toc117002957" w:history="1">
             <w:r>
               <w:rPr>
                 <w:rStyle w:val="Hyperlink"/>
@@ -1084,7 +1084,7 @@
                 <w:noProof/>
                 <w:webHidden/>
               </w:rPr>
-              <w:instrText xml:space="preserve"> PAGEREF _Toc115886464 \h </w:instrText>
+              <w:instrText xml:space="preserve"> PAGEREF _Toc117002957 \h </w:instrText>
             </w:r>
             <w:r>
               <w:rPr>
@@ -1104,7 +1104,7 @@
                 <w:noProof/>
                 <w:webHidden/>
               </w:rPr>
-              <w:t>2</w:t>
+              <w:t>5</w:t>
             </w:r>
             <w:r>
               <w:rPr>
@@ -1124,7 +1124,7 @@
               <w:lang w:eastAsia="en-GB"/>
             </w:rPr>
           </w:pPr>
-          <w:hyperlink w:anchor="_Toc115886465" w:history="1">
+          <w:hyperlink w:anchor="_Toc117002958" w:history="1">
             <w:r>
               <w:rPr>
                 <w:rStyle w:val="Hyperlink"/>
@@ -1151,7 +1151,7 @@
                 <w:noProof/>
                 <w:webHidden/>
               </w:rPr>
-              <w:instrText xml:space="preserve"> PAGEREF _Toc115886465 \h </w:instrText>
+              <w:instrText xml:space="preserve"> PAGEREF _Toc117002958 \h </w:instrText>
             </w:r>
             <w:r>
               <w:rPr>
@@ -1171,7 +1171,7 @@
                 <w:noProof/>
                 <w:webHidden/>
               </w:rPr>
-              <w:t>2</w:t>
+              <w:t>5</w:t>
             </w:r>
             <w:r>
               <w:rPr>
@@ -1191,7 +1191,7 @@
               <w:lang w:eastAsia="en-GB"/>
             </w:rPr>
           </w:pPr>
-          <w:hyperlink w:anchor="_Toc115886466" w:history="1">
+          <w:hyperlink w:anchor="_Toc117002959" w:history="1">
             <w:r>
               <w:rPr>
                 <w:rStyle w:val="Hyperlink"/>
@@ -1218,7 +1218,7 @@
                 <w:noProof/>
                 <w:webHidden/>
               </w:rPr>
-              <w:instrText xml:space="preserve"> PAGEREF _Toc115886466 \h </w:instrText>
+              <w:instrText xml:space="preserve"> PAGEREF _Toc117002959 \h </w:instrText>
             </w:r>
             <w:r>
               <w:rPr>
@@ -1238,7 +1238,7 @@
                 <w:noProof/>
                 <w:webHidden/>
               </w:rPr>
-              <w:t>2</w:t>
+              <w:t>5</w:t>
             </w:r>
             <w:r>
               <w:rPr>
@@ -1270,7 +1270,7 @@
           <w:u w:val="single"/>
         </w:rPr>
       </w:pPr>
-      <w:bookmarkStart w:id="0" w:name="_Toc115886452"/>
+      <w:bookmarkStart w:id="0" w:name="_Toc117002945"/>
       <w:r>
         <w:rPr>
           <w:sz w:val="40"/>
@@ -1294,7 +1294,7 @@
           <w:u w:val="single"/>
         </w:rPr>
       </w:pPr>
-      <w:bookmarkStart w:id="1" w:name="_Toc115886453"/>
+      <w:bookmarkStart w:id="1" w:name="_Toc117002946"/>
       <w:r>
         <w:rPr>
           <w:sz w:val="32"/>
@@ -1318,7 +1318,7 @@
           <w:u w:val="single"/>
         </w:rPr>
       </w:pPr>
-      <w:bookmarkStart w:id="2" w:name="_Toc115886454"/>
+      <w:bookmarkStart w:id="2" w:name="_Toc117002947"/>
       <w:r>
         <w:rPr>
           <w:sz w:val="28"/>
@@ -1392,21 +1392,43 @@
         </w:rPr>
         <w:t xml:space="preserve">Pino is one of the A </w:t>
       </w:r>
-      <w:proofErr w:type="gramStart"/>
-      <w:r>
-        <w:rPr>
-          <w:sz w:val="24"/>
-          <w:szCs w:val="24"/>
-        </w:rPr>
-        <w:t>level</w:t>
-      </w:r>
-      <w:proofErr w:type="gramEnd"/>
-      <w:r>
-        <w:rPr>
-          <w:sz w:val="24"/>
-          <w:szCs w:val="24"/>
-        </w:rPr>
-        <w:t xml:space="preserve"> physics teachers at Exeter College and wants a visually interactive tool to help make teaching the electricity topic more intuitive for her students.</w:t>
+      <w:r>
+        <w:rPr>
+          <w:sz w:val="24"/>
+          <w:szCs w:val="24"/>
+        </w:rPr>
+        <w:t>L</w:t>
+      </w:r>
+      <w:r>
+        <w:rPr>
+          <w:sz w:val="24"/>
+          <w:szCs w:val="24"/>
+        </w:rPr>
+        <w:t>evel physics teachers at Exeter College and wants a visually interactive tool to help make teaching the electricity topic more intuitive for her students.</w:t>
+      </w:r>
+    </w:p>
+    <w:p>
+      <w:pPr>
+        <w:ind w:left="720"/>
+        <w:rPr>
+          <w:sz w:val="24"/>
+          <w:szCs w:val="24"/>
+        </w:rPr>
+      </w:pPr>
+      <w:r>
+        <w:rPr>
+          <w:sz w:val="24"/>
+          <w:szCs w:val="24"/>
+        </w:rPr>
+        <w:lastRenderedPageBreak/>
+        <w:t xml:space="preserve">In order to make the electricity topic more digestible I will be making a DC circuit simulator in the form of a website. Where the user can drag and drop different components onto lines of a grid. The website will then be able to provide </w:t>
+      </w:r>
+      <w:r>
+        <w:rPr>
+          <w:sz w:val="24"/>
+          <w:szCs w:val="24"/>
+        </w:rPr>
+        <w:t>feedback where the users will then be able to see the amps voltage and resistance at various points throughout the circuit. The goal is through getting the students to visually interact creating the circuits they should better understand more intuitively the different physics concepts that go along with it. For example, how amps are proportional to the resistances in different areas in parallel circuits.</w:t>
       </w:r>
     </w:p>
     <w:p>
@@ -1422,14 +1444,13 @@
           <w:u w:val="single"/>
         </w:rPr>
       </w:pPr>
-      <w:bookmarkStart w:id="3" w:name="_Toc115886455"/>
+      <w:bookmarkStart w:id="3" w:name="_Toc117002948"/>
       <w:r>
         <w:rPr>
           <w:sz w:val="28"/>
           <w:szCs w:val="28"/>
           <w:u w:val="single"/>
         </w:rPr>
-        <w:lastRenderedPageBreak/>
         <w:t>Problem</w:t>
       </w:r>
       <w:bookmarkEnd w:id="3"/>
@@ -1448,6 +1469,137 @@
           <w:szCs w:val="24"/>
         </w:rPr>
         <w:t>There are two main problems that the new system will attempt to solve. One, making the electricity topic for AS level physics more intuitive to understand. Two, improve the limited functionality that the current system provides.</w:t>
+      </w:r>
+    </w:p>
+    <w:p>
+      <w:pPr>
+        <w:tabs>
+          <w:tab w:val="left" w:pos="3099"/>
+        </w:tabs>
+        <w:ind w:left="720"/>
+        <w:rPr>
+          <w:sz w:val="24"/>
+          <w:szCs w:val="24"/>
+        </w:rPr>
+      </w:pPr>
+      <w:r>
+        <w:rPr>
+          <w:sz w:val="24"/>
+          <w:szCs w:val="24"/>
+        </w:rPr>
+        <w:t>The first problem</w:t>
+      </w:r>
+      <w:r>
+        <w:rPr>
+          <w:sz w:val="24"/>
+          <w:szCs w:val="24"/>
+        </w:rPr>
+        <w:t xml:space="preserve"> I hope to address through the various tools and functionality of the new system. The new system will be able to perform useful calculations as well as displaying different IV characteristics for the components</w:t>
+      </w:r>
+      <w:r>
+        <w:rPr>
+          <w:sz w:val="24"/>
+          <w:szCs w:val="24"/>
+        </w:rPr>
+        <w:t>. The teacher will also be able to create a classroom where they can invite their students. This will be done to increase the tools usefulness within classrooms and when lesson planning. This virtual classroom will allow for the teacher to example circuits</w:t>
+      </w:r>
+      <w:r>
+        <w:rPr>
+          <w:sz w:val="24"/>
+          <w:szCs w:val="24"/>
+        </w:rPr>
+        <w:t>, that shows off concepts relevant to the lesson,</w:t>
+      </w:r>
+      <w:r>
+        <w:rPr>
+          <w:sz w:val="24"/>
+          <w:szCs w:val="24"/>
+        </w:rPr>
+        <w:t xml:space="preserve"> around to the students in the classroom</w:t>
+      </w:r>
+      <w:r>
+        <w:rPr>
+          <w:sz w:val="24"/>
+          <w:szCs w:val="24"/>
+        </w:rPr>
+        <w:t>. T</w:t>
+      </w:r>
+      <w:r>
+        <w:rPr>
+          <w:sz w:val="24"/>
+          <w:szCs w:val="24"/>
+        </w:rPr>
+        <w:t xml:space="preserve">hen </w:t>
+      </w:r>
+      <w:r>
+        <w:rPr>
+          <w:sz w:val="24"/>
+          <w:szCs w:val="24"/>
+        </w:rPr>
+        <w:t>the students will have the opportunity to play around with the circuit changing specific aspects and hopefully build the intuitive understanding through getting hands on experience seeing how the circuits responds to variations.</w:t>
+      </w:r>
+    </w:p>
+    <w:p>
+      <w:pPr>
+        <w:tabs>
+          <w:tab w:val="left" w:pos="3099"/>
+        </w:tabs>
+        <w:ind w:left="720"/>
+        <w:rPr>
+          <w:sz w:val="24"/>
+          <w:szCs w:val="24"/>
+        </w:rPr>
+      </w:pPr>
+      <w:r>
+        <w:rPr>
+          <w:sz w:val="24"/>
+          <w:szCs w:val="24"/>
+        </w:rPr>
+        <w:t xml:space="preserve">The second problem will again be solved by adding new tools and functionality to the new system that the old one lacks. </w:t>
+      </w:r>
+      <w:proofErr w:type="gramStart"/>
+      <w:r>
+        <w:rPr>
+          <w:sz w:val="24"/>
+          <w:szCs w:val="24"/>
+        </w:rPr>
+        <w:t>At the moment</w:t>
+      </w:r>
+      <w:proofErr w:type="gramEnd"/>
+      <w:r>
+        <w:rPr>
+          <w:sz w:val="24"/>
+          <w:szCs w:val="24"/>
+        </w:rPr>
+        <w:t xml:space="preserve"> the old system only contains</w:t>
+      </w:r>
+      <w:r>
+        <w:rPr>
+          <w:sz w:val="24"/>
+          <w:szCs w:val="24"/>
+        </w:rPr>
+        <w:t xml:space="preserve"> a</w:t>
+      </w:r>
+      <w:r>
+        <w:rPr>
+          <w:sz w:val="24"/>
+          <w:szCs w:val="24"/>
+        </w:rPr>
+        <w:t xml:space="preserve"> very limited number of components not all of which</w:t>
+      </w:r>
+      <w:r>
+        <w:rPr>
+          <w:sz w:val="24"/>
+          <w:szCs w:val="24"/>
+        </w:rPr>
+        <w:t xml:space="preserve"> are obvious what components they are. Limited components means that the overall usefulness of the system is low as the</w:t>
+      </w:r>
+      <w:r>
+        <w:rPr>
+          <w:sz w:val="24"/>
+          <w:szCs w:val="24"/>
+        </w:rPr>
+        <w:t>re is not that much that can be learned from it. My new system will not only contain more components with hopefully a more intuitive way of using the system, but also be able to perform various calculations on the circuits where appropriate such as calculating the emf of a cell or a voltage of a component.</w:t>
       </w:r>
     </w:p>
     <w:p>
@@ -1463,7 +1615,7 @@
           <w:u w:val="single"/>
         </w:rPr>
       </w:pPr>
-      <w:bookmarkStart w:id="4" w:name="_Toc115886456"/>
+      <w:bookmarkStart w:id="4" w:name="_Toc117002949"/>
       <w:r>
         <w:rPr>
           <w:sz w:val="28"/>
@@ -1487,7 +1639,7 @@
           <w:u w:val="single"/>
         </w:rPr>
       </w:pPr>
-      <w:bookmarkStart w:id="5" w:name="_Toc115886457"/>
+      <w:bookmarkStart w:id="5" w:name="_Toc117002950"/>
       <w:r>
         <w:rPr>
           <w:sz w:val="32"/>
@@ -1511,7 +1663,7 @@
           <w:u w:val="single"/>
         </w:rPr>
       </w:pPr>
-      <w:bookmarkStart w:id="6" w:name="_Toc115886458"/>
+      <w:bookmarkStart w:id="6" w:name="_Toc117002951"/>
       <w:r>
         <w:rPr>
           <w:sz w:val="28"/>
@@ -1543,6 +1695,56 @@
           <w:szCs w:val="24"/>
         </w:rPr>
         <w:t xml:space="preserve"> When making an account you will need to select if you want to make a teacher or a student account. The teacher and student accounts will have the same functionality when it comes to the circuit simulator. However, the teacher account will be able to create a classroom to which they can invite students to. They will then be able to send circuits to the students for them to view and play around with.</w:t>
+      </w:r>
+      <w:r>
+        <w:rPr>
+          <w:sz w:val="24"/>
+          <w:szCs w:val="24"/>
+        </w:rPr>
+        <w:t xml:space="preserve"> If there is </w:t>
+      </w:r>
+      <w:r>
+        <w:rPr>
+          <w:sz w:val="24"/>
+          <w:szCs w:val="24"/>
+        </w:rPr>
+        <w:t>time,</w:t>
+      </w:r>
+      <w:r>
+        <w:rPr>
+          <w:sz w:val="24"/>
+          <w:szCs w:val="24"/>
+        </w:rPr>
+        <w:t xml:space="preserve"> I’d like to make a system that allows the teacher to make </w:t>
+      </w:r>
+      <w:r>
+        <w:rPr>
+          <w:sz w:val="24"/>
+          <w:szCs w:val="24"/>
+        </w:rPr>
+        <w:lastRenderedPageBreak/>
+        <w:t xml:space="preserve">problems using circuits that the students will then need to solve. These problems would take the form of having limited access to a set number of components and then </w:t>
+      </w:r>
+      <w:r>
+        <w:rPr>
+          <w:sz w:val="24"/>
+          <w:szCs w:val="24"/>
+        </w:rPr>
+        <w:t>must</w:t>
+      </w:r>
+      <w:r>
+        <w:rPr>
+          <w:sz w:val="24"/>
+          <w:szCs w:val="24"/>
+        </w:rPr>
+        <w:t xml:space="preserve"> arrange the components in such a way that </w:t>
+      </w:r>
+      <w:r>
+        <w:rPr>
+          <w:sz w:val="24"/>
+          <w:szCs w:val="24"/>
+        </w:rPr>
+        <w:t>it meets some criteria such as the voltmeter giving a specific output for example.</w:t>
       </w:r>
     </w:p>
     <w:p>
@@ -1558,7 +1760,7 @@
           <w:u w:val="single"/>
         </w:rPr>
       </w:pPr>
-      <w:bookmarkStart w:id="7" w:name="_Toc115886459"/>
+      <w:bookmarkStart w:id="7" w:name="_Toc117002952"/>
       <w:r>
         <w:rPr>
           <w:sz w:val="28"/>
@@ -2200,7 +2402,6 @@
           <w:szCs w:val="24"/>
           <w:lang w:eastAsia="en-GB"/>
         </w:rPr>
-        <w:lastRenderedPageBreak/>
         <w:t xml:space="preserve">Q: </w:t>
       </w:r>
       <w:r>
@@ -2243,7 +2444,7 @@
           <w:u w:val="single"/>
         </w:rPr>
       </w:pPr>
-      <w:bookmarkStart w:id="8" w:name="_Toc115886460"/>
+      <w:bookmarkStart w:id="8" w:name="_Toc117002953"/>
       <w:r>
         <w:rPr>
           <w:sz w:val="28"/>
@@ -2299,7 +2500,7 @@
           <w:u w:val="single"/>
         </w:rPr>
       </w:pPr>
-      <w:bookmarkStart w:id="9" w:name="_Toc115886461"/>
+      <w:bookmarkStart w:id="9" w:name="_Toc117002954"/>
       <w:r>
         <w:rPr>
           <w:sz w:val="32"/>
@@ -2327,14 +2528,75 @@
           <w:sz w:val="24"/>
           <w:szCs w:val="24"/>
         </w:rPr>
-        <w:t>Project should be a website</w:t>
-      </w:r>
-      <w:r>
-        <w:rPr>
-          <w:sz w:val="24"/>
-          <w:szCs w:val="24"/>
-        </w:rPr>
-        <w:t xml:space="preserve"> which does not require an account to use.</w:t>
+        <w:t>The new system</w:t>
+      </w:r>
+      <w:r>
+        <w:rPr>
+          <w:sz w:val="24"/>
+          <w:szCs w:val="24"/>
+        </w:rPr>
+        <w:t xml:space="preserve"> should be </w:t>
+      </w:r>
+      <w:r>
+        <w:rPr>
+          <w:sz w:val="24"/>
+          <w:szCs w:val="24"/>
+        </w:rPr>
+        <w:t>in the form of a</w:t>
+      </w:r>
+      <w:r>
+        <w:rPr>
+          <w:sz w:val="24"/>
+          <w:szCs w:val="24"/>
+        </w:rPr>
+        <w:t xml:space="preserve"> website</w:t>
+      </w:r>
+      <w:r>
+        <w:rPr>
+          <w:sz w:val="24"/>
+          <w:szCs w:val="24"/>
+        </w:rPr>
+        <w:t>.</w:t>
+      </w:r>
+    </w:p>
+    <w:p>
+      <w:pPr>
+        <w:pStyle w:val="ListParagraph"/>
+        <w:numPr>
+          <w:ilvl w:val="1"/>
+          <w:numId w:val="9"/>
+        </w:numPr>
+        <w:rPr>
+          <w:sz w:val="24"/>
+          <w:szCs w:val="24"/>
+        </w:rPr>
+      </w:pPr>
+      <w:r>
+        <w:rPr>
+          <w:sz w:val="24"/>
+          <w:szCs w:val="24"/>
+        </w:rPr>
+        <w:t>The backend should be handled through C# and a database.</w:t>
+      </w:r>
+    </w:p>
+    <w:p>
+      <w:pPr>
+        <w:pStyle w:val="ListParagraph"/>
+        <w:numPr>
+          <w:ilvl w:val="1"/>
+          <w:numId w:val="9"/>
+        </w:numPr>
+        <w:rPr>
+          <w:sz w:val="24"/>
+          <w:szCs w:val="24"/>
+        </w:rPr>
+      </w:pPr>
+      <w:r>
+        <w:rPr>
+          <w:sz w:val="24"/>
+          <w:szCs w:val="24"/>
+        </w:rPr>
+        <w:t>The front end should be HTML, CSS and JavaScript.</w:t>
       </w:r>
     </w:p>
     <w:p>
@@ -2354,21 +2616,34 @@
           <w:sz w:val="24"/>
           <w:szCs w:val="24"/>
         </w:rPr>
-        <w:t>Website should have a sign in</w:t>
-      </w:r>
-      <w:r>
-        <w:rPr>
-          <w:sz w:val="24"/>
-          <w:szCs w:val="24"/>
-        </w:rPr>
-        <w:t xml:space="preserve"> and sign-up</w:t>
-      </w:r>
-      <w:r>
-        <w:rPr>
-          <w:sz w:val="24"/>
-          <w:szCs w:val="24"/>
-        </w:rPr>
-        <w:t xml:space="preserve"> page.</w:t>
+        <w:t xml:space="preserve">The website should not </w:t>
+      </w:r>
+      <w:r>
+        <w:rPr>
+          <w:sz w:val="24"/>
+          <w:szCs w:val="24"/>
+        </w:rPr>
+        <w:t>require an account to use.</w:t>
+      </w:r>
+    </w:p>
+    <w:p>
+      <w:pPr>
+        <w:pStyle w:val="ListParagraph"/>
+        <w:numPr>
+          <w:ilvl w:val="0"/>
+          <w:numId w:val="9"/>
+        </w:numPr>
+        <w:rPr>
+          <w:sz w:val="24"/>
+          <w:szCs w:val="24"/>
+        </w:rPr>
+      </w:pPr>
+      <w:r>
+        <w:rPr>
+          <w:sz w:val="24"/>
+          <w:szCs w:val="24"/>
+        </w:rPr>
+        <w:t>Website should have a sign in and sign-up page.</w:t>
       </w:r>
     </w:p>
     <w:p>
@@ -2428,6 +2703,7 @@
           <w:sz w:val="24"/>
           <w:szCs w:val="24"/>
         </w:rPr>
+        <w:lastRenderedPageBreak/>
         <w:t>At least 8 characters.</w:t>
       </w:r>
     </w:p>
@@ -2548,6 +2824,42 @@
           <w:sz w:val="24"/>
           <w:szCs w:val="24"/>
         </w:rPr>
+        <w:t xml:space="preserve">Once signed in the user should be able to save favourite circuits to their account to be accessed </w:t>
+      </w:r>
+      <w:proofErr w:type="gramStart"/>
+      <w:r>
+        <w:rPr>
+          <w:sz w:val="24"/>
+          <w:szCs w:val="24"/>
+        </w:rPr>
+        <w:t>at a later date</w:t>
+      </w:r>
+      <w:proofErr w:type="gramEnd"/>
+      <w:r>
+        <w:rPr>
+          <w:sz w:val="24"/>
+          <w:szCs w:val="24"/>
+        </w:rPr>
+        <w:t>.</w:t>
+      </w:r>
+    </w:p>
+    <w:p>
+      <w:pPr>
+        <w:pStyle w:val="ListParagraph"/>
+        <w:numPr>
+          <w:ilvl w:val="0"/>
+          <w:numId w:val="9"/>
+        </w:numPr>
+        <w:rPr>
+          <w:sz w:val="24"/>
+          <w:szCs w:val="24"/>
+        </w:rPr>
+      </w:pPr>
+      <w:r>
+        <w:rPr>
+          <w:sz w:val="24"/>
+          <w:szCs w:val="24"/>
+        </w:rPr>
         <w:t xml:space="preserve">The </w:t>
       </w:r>
       <w:r>
@@ -2582,6 +2894,26 @@
       <w:pPr>
         <w:pStyle w:val="ListParagraph"/>
         <w:numPr>
+          <w:ilvl w:val="1"/>
+          <w:numId w:val="9"/>
+        </w:numPr>
+        <w:rPr>
+          <w:sz w:val="24"/>
+          <w:szCs w:val="24"/>
+        </w:rPr>
+      </w:pPr>
+      <w:r>
+        <w:rPr>
+          <w:sz w:val="24"/>
+          <w:szCs w:val="24"/>
+        </w:rPr>
+        <w:t>There should be a list of components in a toolbar to be used on the grid.</w:t>
+      </w:r>
+    </w:p>
+    <w:p>
+      <w:pPr>
+        <w:pStyle w:val="ListParagraph"/>
+        <w:numPr>
           <w:ilvl w:val="0"/>
           <w:numId w:val="9"/>
         </w:numPr>
@@ -2595,21 +2927,7 @@
           <w:sz w:val="24"/>
           <w:szCs w:val="24"/>
         </w:rPr>
-        <w:t xml:space="preserve">There should </w:t>
-      </w:r>
-      <w:r>
-        <w:rPr>
-          <w:sz w:val="24"/>
-          <w:szCs w:val="24"/>
-        </w:rPr>
-        <w:t>be minimum</w:t>
-      </w:r>
-      <w:r>
-        <w:rPr>
-          <w:sz w:val="24"/>
-          <w:szCs w:val="24"/>
-        </w:rPr>
-        <w:t xml:space="preserve"> components for the simulator.</w:t>
+        <w:t>There should be minimum components for the simulator.</w:t>
       </w:r>
     </w:p>
     <w:p>
@@ -2764,178 +3082,387 @@
           <w:szCs w:val="24"/>
         </w:rPr>
       </w:pPr>
-    </w:p>
-    <w:p/>
-    <w:p/>
-    <w:p>
-      <w:pPr>
-        <w:rPr>
-          <w:sz w:val="28"/>
-          <w:szCs w:val="28"/>
-        </w:rPr>
-      </w:pPr>
-      <w:r>
-        <w:rPr>
-          <w:sz w:val="28"/>
-          <w:szCs w:val="28"/>
-        </w:rPr>
-        <w:t>The website should have a sign in page.</w:t>
-      </w:r>
-    </w:p>
-    <w:p>
-      <w:pPr>
-        <w:rPr>
-          <w:sz w:val="28"/>
-          <w:szCs w:val="28"/>
-        </w:rPr>
-      </w:pPr>
-      <w:r>
-        <w:rPr>
-          <w:sz w:val="28"/>
-          <w:szCs w:val="28"/>
-        </w:rPr>
-        <w:t>The sign up for the website should have a unique username, an email, and a password.</w:t>
-      </w:r>
-    </w:p>
-    <w:p>
-      <w:pPr>
-        <w:rPr>
-          <w:sz w:val="28"/>
-          <w:szCs w:val="28"/>
-        </w:rPr>
-      </w:pPr>
-      <w:r>
-        <w:rPr>
-          <w:sz w:val="28"/>
-          <w:szCs w:val="28"/>
-        </w:rPr>
-        <w:t>The password should have a capital letter, numbers and a special character with a length of at least 8</w:t>
-      </w:r>
-    </w:p>
-    <w:p>
-      <w:pPr>
-        <w:rPr>
-          <w:sz w:val="28"/>
-          <w:szCs w:val="28"/>
-        </w:rPr>
-      </w:pPr>
-      <w:r>
-        <w:rPr>
-          <w:sz w:val="28"/>
-          <w:szCs w:val="28"/>
-        </w:rPr>
-        <w:t>The user should be able to drag and drop different components onto a circuit grid.</w:t>
-      </w:r>
-    </w:p>
-    <w:p>
-      <w:pPr>
-        <w:rPr>
-          <w:sz w:val="28"/>
-          <w:szCs w:val="28"/>
-        </w:rPr>
-      </w:pPr>
-      <w:r>
-        <w:rPr>
-          <w:sz w:val="28"/>
-          <w:szCs w:val="28"/>
-        </w:rPr>
-        <w:t xml:space="preserve">Basic components that should be added </w:t>
+      <w:r>
+        <w:rPr>
+          <w:sz w:val="24"/>
+          <w:szCs w:val="24"/>
+        </w:rPr>
+        <w:t>There should be a component variable resistor that can be set by the user.</w:t>
+      </w:r>
+    </w:p>
+    <w:p>
+      <w:pPr>
+        <w:pStyle w:val="ListParagraph"/>
+        <w:numPr>
+          <w:ilvl w:val="0"/>
+          <w:numId w:val="9"/>
+        </w:numPr>
+        <w:rPr>
+          <w:sz w:val="24"/>
+          <w:szCs w:val="24"/>
+        </w:rPr>
+      </w:pPr>
+      <w:r>
+        <w:rPr>
+          <w:sz w:val="24"/>
+          <w:szCs w:val="24"/>
+        </w:rPr>
+        <w:t>Teacher accounts should be able to create and manage multiple classrooms.</w:t>
+      </w:r>
+    </w:p>
+    <w:p>
+      <w:pPr>
+        <w:pStyle w:val="ListParagraph"/>
+        <w:numPr>
+          <w:ilvl w:val="1"/>
+          <w:numId w:val="9"/>
+        </w:numPr>
+        <w:rPr>
+          <w:sz w:val="24"/>
+          <w:szCs w:val="24"/>
+        </w:rPr>
+      </w:pPr>
+      <w:r>
+        <w:rPr>
+          <w:sz w:val="24"/>
+          <w:szCs w:val="24"/>
+        </w:rPr>
+        <w:t>Teacher accounts should be able to invite students to that classroom.</w:t>
+      </w:r>
+    </w:p>
+    <w:p>
+      <w:pPr>
+        <w:pStyle w:val="ListParagraph"/>
+        <w:numPr>
+          <w:ilvl w:val="1"/>
+          <w:numId w:val="9"/>
+        </w:numPr>
+        <w:rPr>
+          <w:sz w:val="24"/>
+          <w:szCs w:val="24"/>
+        </w:rPr>
+      </w:pPr>
+      <w:r>
+        <w:rPr>
+          <w:sz w:val="24"/>
+          <w:szCs w:val="24"/>
+        </w:rPr>
+        <w:t>Teacher accounts should be able to send example circuits to the students in the classroom.</w:t>
+      </w:r>
+    </w:p>
+    <w:p>
+      <w:pPr>
+        <w:pStyle w:val="ListParagraph"/>
+        <w:numPr>
+          <w:ilvl w:val="1"/>
+          <w:numId w:val="9"/>
+        </w:numPr>
+        <w:rPr>
+          <w:sz w:val="24"/>
+          <w:szCs w:val="24"/>
+        </w:rPr>
+      </w:pPr>
+      <w:r>
+        <w:rPr>
+          <w:sz w:val="24"/>
+          <w:szCs w:val="24"/>
+        </w:rPr>
+        <w:t xml:space="preserve">*The teacher account should be able to create and send circuit based problems to </w:t>
       </w:r>
       <w:proofErr w:type="gramStart"/>
       <w:r>
         <w:rPr>
-          <w:sz w:val="28"/>
-          <w:szCs w:val="28"/>
-        </w:rPr>
-        <w:t>are:</w:t>
+          <w:sz w:val="24"/>
+          <w:szCs w:val="24"/>
+        </w:rPr>
+        <w:t>students.*</w:t>
       </w:r>
       <w:proofErr w:type="gramEnd"/>
-      <w:r>
-        <w:rPr>
-          <w:sz w:val="28"/>
-          <w:szCs w:val="28"/>
-        </w:rPr>
-        <w:t xml:space="preserve"> a variable resistor, a filament lightbulb, a cell, a battery, a wire, a voltmeter, and ammeter, a switch</w:t>
-      </w:r>
-    </w:p>
-    <w:p>
-      <w:pPr>
-        <w:rPr>
-          <w:sz w:val="28"/>
-          <w:szCs w:val="28"/>
-        </w:rPr>
-      </w:pPr>
-      <w:r>
-        <w:rPr>
-          <w:sz w:val="28"/>
-          <w:szCs w:val="28"/>
-        </w:rPr>
-        <w:lastRenderedPageBreak/>
-        <w:t>Advanced components to be added if there is time: thermistor, capacitor, diode, LED, fuse, LDR, inductor</w:t>
-      </w:r>
-    </w:p>
-    <w:p>
-      <w:pPr>
-        <w:rPr>
-          <w:sz w:val="28"/>
-          <w:szCs w:val="28"/>
-        </w:rPr>
-      </w:pPr>
-      <w:r>
-        <w:rPr>
-          <w:sz w:val="28"/>
-          <w:szCs w:val="28"/>
-        </w:rPr>
-        <w:t>The user once signed in should be able to save their favourite circuits to their account to be pulled up later.</w:t>
-      </w:r>
-    </w:p>
-    <w:p>
-      <w:pPr>
-        <w:rPr>
-          <w:sz w:val="28"/>
-          <w:szCs w:val="28"/>
-        </w:rPr>
-      </w:pPr>
-      <w:r>
-        <w:rPr>
-          <w:sz w:val="28"/>
-          <w:szCs w:val="28"/>
-        </w:rPr>
-        <w:t xml:space="preserve">The </w:t>
+    </w:p>
+    <w:p>
+      <w:pPr>
+        <w:pStyle w:val="ListParagraph"/>
+        <w:numPr>
+          <w:ilvl w:val="0"/>
+          <w:numId w:val="9"/>
+        </w:numPr>
+        <w:rPr>
+          <w:sz w:val="24"/>
+          <w:szCs w:val="24"/>
+        </w:rPr>
+      </w:pPr>
+      <w:r>
+        <w:rPr>
+          <w:sz w:val="24"/>
+          <w:szCs w:val="24"/>
+        </w:rPr>
+        <w:t>*</w:t>
+      </w:r>
+      <w:r>
+        <w:rPr>
+          <w:sz w:val="24"/>
+          <w:szCs w:val="24"/>
+        </w:rPr>
+        <w:t xml:space="preserve">If there’s time advanced components to be </w:t>
       </w:r>
       <w:proofErr w:type="gramStart"/>
       <w:r>
         <w:rPr>
-          <w:sz w:val="28"/>
-          <w:szCs w:val="28"/>
-        </w:rPr>
-        <w:t>users</w:t>
+          <w:sz w:val="24"/>
+          <w:szCs w:val="24"/>
+        </w:rPr>
+        <w:t>added:</w:t>
+      </w:r>
+      <w:r>
+        <w:rPr>
+          <w:sz w:val="24"/>
+          <w:szCs w:val="24"/>
+        </w:rPr>
+        <w:t>*</w:t>
       </w:r>
       <w:proofErr w:type="gramEnd"/>
-      <w:r>
-        <w:rPr>
-          <w:sz w:val="28"/>
-          <w:szCs w:val="28"/>
-        </w:rPr>
-        <w:t xml:space="preserve"> email should be verified upon sign in.</w:t>
-      </w:r>
-    </w:p>
-    <w:p>
-      <w:pPr>
-        <w:rPr>
-          <w:sz w:val="28"/>
-          <w:szCs w:val="28"/>
-        </w:rPr>
-      </w:pPr>
-      <w:r>
-        <w:rPr>
-          <w:sz w:val="28"/>
-          <w:szCs w:val="28"/>
-        </w:rPr>
-        <w:t>The user should not be required to sign in in order to use the website.</w:t>
-      </w:r>
-    </w:p>
-    <w:p/>
+    </w:p>
+    <w:p>
+      <w:pPr>
+        <w:pStyle w:val="ListParagraph"/>
+        <w:numPr>
+          <w:ilvl w:val="1"/>
+          <w:numId w:val="9"/>
+        </w:numPr>
+        <w:rPr>
+          <w:sz w:val="24"/>
+          <w:szCs w:val="24"/>
+        </w:rPr>
+      </w:pPr>
+      <w:r>
+        <w:rPr>
+          <w:sz w:val="24"/>
+          <w:szCs w:val="24"/>
+        </w:rPr>
+        <w:t>T</w:t>
+      </w:r>
+      <w:r>
+        <w:rPr>
+          <w:sz w:val="24"/>
+          <w:szCs w:val="24"/>
+        </w:rPr>
+        <w:t>hermistor.</w:t>
+      </w:r>
+    </w:p>
+    <w:p>
+      <w:pPr>
+        <w:pStyle w:val="ListParagraph"/>
+        <w:numPr>
+          <w:ilvl w:val="2"/>
+          <w:numId w:val="9"/>
+        </w:numPr>
+        <w:rPr>
+          <w:sz w:val="24"/>
+          <w:szCs w:val="24"/>
+        </w:rPr>
+      </w:pPr>
+      <w:r>
+        <w:rPr>
+          <w:sz w:val="24"/>
+          <w:szCs w:val="24"/>
+        </w:rPr>
+        <w:t>The user will need to be able to change the environment of the circuit by being able to adjust the ambient temperature of the simulation.</w:t>
+      </w:r>
+    </w:p>
+    <w:p>
+      <w:pPr>
+        <w:pStyle w:val="ListParagraph"/>
+        <w:numPr>
+          <w:ilvl w:val="2"/>
+          <w:numId w:val="9"/>
+        </w:numPr>
+        <w:rPr>
+          <w:sz w:val="24"/>
+          <w:szCs w:val="24"/>
+        </w:rPr>
+      </w:pPr>
+      <w:r>
+        <w:rPr>
+          <w:sz w:val="24"/>
+          <w:szCs w:val="24"/>
+        </w:rPr>
+        <w:t>The simulator will need to be able to simulate the temperature of the circuit depending on variables such as ambient temperature, amps, voltage and resistance of the circuit.</w:t>
+      </w:r>
+    </w:p>
+    <w:p>
+      <w:pPr>
+        <w:pStyle w:val="ListParagraph"/>
+        <w:numPr>
+          <w:ilvl w:val="1"/>
+          <w:numId w:val="9"/>
+        </w:numPr>
+        <w:rPr>
+          <w:sz w:val="24"/>
+          <w:szCs w:val="24"/>
+        </w:rPr>
+      </w:pPr>
+      <w:r>
+        <w:rPr>
+          <w:sz w:val="24"/>
+          <w:szCs w:val="24"/>
+        </w:rPr>
+        <w:t>Capacitor.</w:t>
+      </w:r>
+    </w:p>
+    <w:p>
+      <w:pPr>
+        <w:pStyle w:val="ListParagraph"/>
+        <w:numPr>
+          <w:ilvl w:val="1"/>
+          <w:numId w:val="9"/>
+        </w:numPr>
+        <w:rPr>
+          <w:sz w:val="24"/>
+          <w:szCs w:val="24"/>
+        </w:rPr>
+      </w:pPr>
+      <w:r>
+        <w:rPr>
+          <w:sz w:val="24"/>
+          <w:szCs w:val="24"/>
+        </w:rPr>
+        <w:t>Diode.</w:t>
+      </w:r>
+    </w:p>
+    <w:p>
+      <w:pPr>
+        <w:pStyle w:val="ListParagraph"/>
+        <w:numPr>
+          <w:ilvl w:val="1"/>
+          <w:numId w:val="9"/>
+        </w:numPr>
+        <w:rPr>
+          <w:sz w:val="24"/>
+          <w:szCs w:val="24"/>
+        </w:rPr>
+      </w:pPr>
+      <w:r>
+        <w:rPr>
+          <w:sz w:val="24"/>
+          <w:szCs w:val="24"/>
+        </w:rPr>
+        <w:t>LED.</w:t>
+      </w:r>
+    </w:p>
+    <w:p>
+      <w:pPr>
+        <w:pStyle w:val="ListParagraph"/>
+        <w:numPr>
+          <w:ilvl w:val="1"/>
+          <w:numId w:val="9"/>
+        </w:numPr>
+        <w:rPr>
+          <w:sz w:val="24"/>
+          <w:szCs w:val="24"/>
+        </w:rPr>
+      </w:pPr>
+      <w:r>
+        <w:rPr>
+          <w:sz w:val="24"/>
+          <w:szCs w:val="24"/>
+        </w:rPr>
+        <w:t>Fuse.</w:t>
+      </w:r>
+    </w:p>
+    <w:p>
+      <w:pPr>
+        <w:pStyle w:val="ListParagraph"/>
+        <w:numPr>
+          <w:ilvl w:val="1"/>
+          <w:numId w:val="9"/>
+        </w:numPr>
+        <w:rPr>
+          <w:sz w:val="24"/>
+          <w:szCs w:val="24"/>
+        </w:rPr>
+      </w:pPr>
+      <w:r>
+        <w:rPr>
+          <w:sz w:val="24"/>
+          <w:szCs w:val="24"/>
+        </w:rPr>
+        <w:t>LDR.</w:t>
+      </w:r>
+    </w:p>
+    <w:p>
+      <w:pPr>
+        <w:pStyle w:val="ListParagraph"/>
+        <w:numPr>
+          <w:ilvl w:val="2"/>
+          <w:numId w:val="9"/>
+        </w:numPr>
+        <w:rPr>
+          <w:sz w:val="24"/>
+          <w:szCs w:val="24"/>
+        </w:rPr>
+      </w:pPr>
+      <w:r>
+        <w:rPr>
+          <w:sz w:val="24"/>
+          <w:szCs w:val="24"/>
+        </w:rPr>
+        <w:t xml:space="preserve">The user will need to be able to change the environment of the circuit by being able to adjust the ambient </w:t>
+      </w:r>
+      <w:r>
+        <w:rPr>
+          <w:sz w:val="24"/>
+          <w:szCs w:val="24"/>
+        </w:rPr>
+        <w:t>light</w:t>
+      </w:r>
+      <w:r>
+        <w:rPr>
+          <w:sz w:val="24"/>
+          <w:szCs w:val="24"/>
+        </w:rPr>
+        <w:t xml:space="preserve"> of the simulation.</w:t>
+      </w:r>
+    </w:p>
+    <w:p>
+      <w:pPr>
+        <w:pStyle w:val="ListParagraph"/>
+        <w:numPr>
+          <w:ilvl w:val="2"/>
+          <w:numId w:val="9"/>
+        </w:numPr>
+        <w:rPr>
+          <w:sz w:val="24"/>
+          <w:szCs w:val="24"/>
+        </w:rPr>
+      </w:pPr>
+      <w:r>
+        <w:rPr>
+          <w:sz w:val="24"/>
+          <w:szCs w:val="24"/>
+        </w:rPr>
+        <w:t>The simulator will also need to be able to simulate the light given off by the LED or filament lightbulb.</w:t>
+      </w:r>
+    </w:p>
+    <w:p>
+      <w:pPr>
+        <w:pStyle w:val="ListParagraph"/>
+        <w:numPr>
+          <w:ilvl w:val="1"/>
+          <w:numId w:val="9"/>
+        </w:numPr>
+        <w:rPr>
+          <w:sz w:val="24"/>
+          <w:szCs w:val="24"/>
+        </w:rPr>
+      </w:pPr>
+      <w:r>
+        <w:rPr>
+          <w:sz w:val="24"/>
+          <w:szCs w:val="24"/>
+        </w:rPr>
+        <w:t>Inductor</w:t>
+      </w:r>
+    </w:p>
     <w:p>
       <w:pPr>
         <w:pStyle w:val="Heading2"/>
@@ -2948,13 +3475,14 @@
           <w:szCs w:val="32"/>
         </w:rPr>
       </w:pPr>
-      <w:bookmarkStart w:id="10" w:name="_Toc115886462"/>
+      <w:bookmarkStart w:id="10" w:name="_Toc117002955"/>
       <w:r>
         <w:rPr>
           <w:sz w:val="32"/>
           <w:szCs w:val="32"/>
           <w:u w:val="single"/>
         </w:rPr>
+        <w:lastRenderedPageBreak/>
         <w:t>Modelling the problem</w:t>
       </w:r>
       <w:bookmarkEnd w:id="10"/>
@@ -2969,7 +3497,7 @@
           <w:u w:val="single"/>
         </w:rPr>
       </w:pPr>
-      <w:bookmarkStart w:id="11" w:name="_Toc115886463"/>
+      <w:bookmarkStart w:id="11" w:name="_Toc117002956"/>
       <w:r>
         <w:rPr>
           <w:sz w:val="40"/>
@@ -2989,7 +3517,7 @@
           <w:u w:val="single"/>
         </w:rPr>
       </w:pPr>
-      <w:bookmarkStart w:id="12" w:name="_Toc115886464"/>
+      <w:bookmarkStart w:id="12" w:name="_Toc117002957"/>
       <w:r>
         <w:rPr>
           <w:sz w:val="40"/>
@@ -3009,7 +3537,7 @@
           <w:u w:val="single"/>
         </w:rPr>
       </w:pPr>
-      <w:bookmarkStart w:id="13" w:name="_Toc115886465"/>
+      <w:bookmarkStart w:id="13" w:name="_Toc117002958"/>
       <w:r>
         <w:rPr>
           <w:sz w:val="40"/>
@@ -3029,7 +3557,7 @@
           <w:u w:val="single"/>
         </w:rPr>
       </w:pPr>
-      <w:bookmarkStart w:id="14" w:name="_Toc115886466"/>
+      <w:bookmarkStart w:id="14" w:name="_Toc117002959"/>
       <w:r>
         <w:rPr>
           <w:sz w:val="40"/>

</xml_diff>

<commit_message>
got the updated nea document
</commit_message>
<xml_diff>
--- a/NEA Document.docx
+++ b/NEA Document.docx
@@ -884,7 +884,7 @@
                 <w:noProof/>
                 <w:webHidden/>
               </w:rPr>
-              <w:t>3</w:t>
+              <w:t>4</w:t>
             </w:r>
             <w:r>
               <w:rPr>
@@ -1607,7 +1607,7 @@
           <w:sz w:val="24"/>
           <w:szCs w:val="24"/>
         </w:rPr>
-        <w:t xml:space="preserve">In order to solve these problems, I have decided that the new system will most benefit from the form of a website. With a </w:t>
+        <w:t>Checklist: Look at various websites decide on the one youre using for current system and write about the website and all the other stuff it does not just the simulator.</w:t>
       </w:r>
     </w:p>
     <w:p>
@@ -1759,7 +1759,7 @@
       <w:pPr>
         <w:shd w:val="clear" w:color="auto" w:fill="FFFFFF"/>
         <w:spacing w:after="0" w:line="240" w:lineRule="auto"/>
-        <w:ind w:left="360"/>
+        <w:ind w:left="720"/>
         <w:textAlignment w:val="baseline"/>
         <w:rPr>
           <w:rFonts w:ascii="Calibri" w:eastAsia="Times New Roman" w:hAnsi="Calibri" w:cs="Calibri"/>
@@ -1784,7 +1784,7 @@
       <w:pPr>
         <w:shd w:val="clear" w:color="auto" w:fill="FFFFFF"/>
         <w:spacing w:after="0" w:line="240" w:lineRule="auto"/>
-        <w:ind w:left="360"/>
+        <w:ind w:left="720"/>
         <w:textAlignment w:val="baseline"/>
         <w:rPr>
           <w:rFonts w:ascii="Calibri" w:eastAsia="Times New Roman" w:hAnsi="Calibri" w:cs="Calibri"/>
@@ -1804,12 +1804,22 @@
         </w:rPr>
         <w:t>A:</w:t>
       </w:r>
+      <w:r>
+        <w:rPr>
+          <w:rFonts w:ascii="Calibri" w:eastAsia="Times New Roman" w:hAnsi="Calibri" w:cs="Calibri"/>
+          <w:color w:val="000000"/>
+          <w:sz w:val="24"/>
+          <w:szCs w:val="24"/>
+          <w:lang w:eastAsia="en-GB"/>
+        </w:rPr>
+        <w:t xml:space="preserve"> Yes</w:t>
+      </w:r>
     </w:p>
     <w:p>
       <w:pPr>
         <w:shd w:val="clear" w:color="auto" w:fill="FFFFFF"/>
         <w:spacing w:after="0" w:line="240" w:lineRule="auto"/>
-        <w:ind w:left="360"/>
+        <w:ind w:left="720"/>
         <w:textAlignment w:val="baseline"/>
         <w:rPr>
           <w:rFonts w:ascii="Calibri" w:eastAsia="Times New Roman" w:hAnsi="Calibri" w:cs="Calibri"/>
@@ -1824,7 +1834,7 @@
       <w:pPr>
         <w:shd w:val="clear" w:color="auto" w:fill="FFFFFF"/>
         <w:spacing w:after="0" w:line="240" w:lineRule="auto"/>
-        <w:ind w:left="360"/>
+        <w:ind w:left="720"/>
         <w:textAlignment w:val="baseline"/>
         <w:rPr>
           <w:rFonts w:ascii="Calibri" w:eastAsia="Times New Roman" w:hAnsi="Calibri" w:cs="Calibri"/>
@@ -1849,7 +1859,7 @@
       <w:pPr>
         <w:shd w:val="clear" w:color="auto" w:fill="FFFFFF"/>
         <w:spacing w:after="0" w:line="240" w:lineRule="auto"/>
-        <w:ind w:left="360"/>
+        <w:ind w:left="720"/>
         <w:textAlignment w:val="baseline"/>
         <w:rPr>
           <w:rFonts w:ascii="Calibri" w:eastAsia="Times New Roman" w:hAnsi="Calibri" w:cs="Calibri"/>
@@ -1869,12 +1879,22 @@
         </w:rPr>
         <w:t>A:</w:t>
       </w:r>
+      <w:r>
+        <w:rPr>
+          <w:rFonts w:ascii="Calibri" w:eastAsia="Times New Roman" w:hAnsi="Calibri" w:cs="Calibri"/>
+          <w:color w:val="000000"/>
+          <w:sz w:val="24"/>
+          <w:szCs w:val="24"/>
+          <w:lang w:eastAsia="en-GB"/>
+        </w:rPr>
+        <w:t xml:space="preserve"> I like the value of electrical potential at each junction and after each element. Also, the positive direction of conventional current. I also like the voltmeter and how they can be placed.</w:t>
+      </w:r>
     </w:p>
     <w:p>
       <w:pPr>
         <w:shd w:val="clear" w:color="auto" w:fill="FFFFFF"/>
         <w:spacing w:after="0" w:line="240" w:lineRule="auto"/>
-        <w:ind w:left="360"/>
+        <w:ind w:left="720"/>
         <w:textAlignment w:val="baseline"/>
         <w:rPr>
           <w:rFonts w:ascii="Calibri" w:eastAsia="Times New Roman" w:hAnsi="Calibri" w:cs="Calibri"/>
@@ -1889,7 +1909,7 @@
       <w:pPr>
         <w:shd w:val="clear" w:color="auto" w:fill="FFFFFF"/>
         <w:spacing w:after="0" w:line="240" w:lineRule="auto"/>
-        <w:ind w:left="360"/>
+        <w:ind w:left="720"/>
         <w:textAlignment w:val="baseline"/>
         <w:rPr>
           <w:rFonts w:ascii="Calibri" w:eastAsia="Times New Roman" w:hAnsi="Calibri" w:cs="Calibri"/>
@@ -1914,7 +1934,7 @@
       <w:pPr>
         <w:shd w:val="clear" w:color="auto" w:fill="FFFFFF"/>
         <w:spacing w:after="0" w:line="240" w:lineRule="auto"/>
-        <w:ind w:left="360"/>
+        <w:ind w:left="720"/>
         <w:textAlignment w:val="baseline"/>
         <w:rPr>
           <w:rFonts w:ascii="Calibri" w:eastAsia="Times New Roman" w:hAnsi="Calibri" w:cs="Calibri"/>
@@ -1934,12 +1954,22 @@
         </w:rPr>
         <w:t>A:</w:t>
       </w:r>
+      <w:r>
+        <w:rPr>
+          <w:rFonts w:ascii="Calibri" w:eastAsia="Times New Roman" w:hAnsi="Calibri" w:cs="Calibri"/>
+          <w:color w:val="000000"/>
+          <w:sz w:val="24"/>
+          <w:szCs w:val="24"/>
+          <w:lang w:eastAsia="en-GB"/>
+        </w:rPr>
+        <w:t xml:space="preserve"> It is not clear how to place the ammeter in series and lots of students will probably put it in parallel and get a wrong value.</w:t>
+      </w:r>
     </w:p>
     <w:p>
       <w:pPr>
         <w:shd w:val="clear" w:color="auto" w:fill="FFFFFF"/>
         <w:spacing w:after="0" w:line="240" w:lineRule="auto"/>
-        <w:ind w:left="360"/>
+        <w:ind w:left="720"/>
         <w:textAlignment w:val="baseline"/>
         <w:rPr>
           <w:rFonts w:ascii="Calibri" w:eastAsia="Times New Roman" w:hAnsi="Calibri" w:cs="Calibri"/>
@@ -1954,7 +1984,7 @@
       <w:pPr>
         <w:shd w:val="clear" w:color="auto" w:fill="FFFFFF"/>
         <w:spacing w:after="0" w:line="240" w:lineRule="auto"/>
-        <w:ind w:left="360"/>
+        <w:ind w:left="720"/>
         <w:textAlignment w:val="baseline"/>
         <w:rPr>
           <w:rFonts w:ascii="Calibri" w:eastAsia="Times New Roman" w:hAnsi="Calibri" w:cs="Calibri"/>
@@ -1999,7 +2029,7 @@
       <w:pPr>
         <w:shd w:val="clear" w:color="auto" w:fill="FFFFFF"/>
         <w:spacing w:after="0" w:line="240" w:lineRule="auto"/>
-        <w:ind w:left="360"/>
+        <w:ind w:left="720"/>
         <w:textAlignment w:val="baseline"/>
         <w:rPr>
           <w:rFonts w:ascii="Calibri" w:eastAsia="Times New Roman" w:hAnsi="Calibri" w:cs="Calibri"/>
@@ -2019,12 +2049,22 @@
         </w:rPr>
         <w:t>A:</w:t>
       </w:r>
+      <w:r>
+        <w:rPr>
+          <w:rFonts w:ascii="Calibri" w:eastAsia="Times New Roman" w:hAnsi="Calibri" w:cs="Calibri"/>
+          <w:color w:val="000000"/>
+          <w:sz w:val="24"/>
+          <w:szCs w:val="24"/>
+          <w:lang w:eastAsia="en-GB"/>
+        </w:rPr>
+        <w:t xml:space="preserve"> More components such as diodes, thermistors and LDRs.</w:t>
+      </w:r>
     </w:p>
     <w:p>
       <w:pPr>
         <w:shd w:val="clear" w:color="auto" w:fill="FFFFFF"/>
         <w:spacing w:after="0" w:line="240" w:lineRule="auto"/>
-        <w:ind w:left="360"/>
+        <w:ind w:left="720"/>
         <w:textAlignment w:val="baseline"/>
         <w:rPr>
           <w:rFonts w:ascii="Calibri" w:eastAsia="Times New Roman" w:hAnsi="Calibri" w:cs="Calibri"/>
@@ -2039,7 +2079,7 @@
       <w:pPr>
         <w:shd w:val="clear" w:color="auto" w:fill="FFFFFF"/>
         <w:spacing w:after="0" w:line="240" w:lineRule="auto"/>
-        <w:ind w:left="360"/>
+        <w:ind w:left="720"/>
         <w:textAlignment w:val="baseline"/>
         <w:rPr>
           <w:rFonts w:ascii="Calibri" w:eastAsia="Times New Roman" w:hAnsi="Calibri" w:cs="Calibri"/>
@@ -2064,7 +2104,7 @@
       <w:pPr>
         <w:shd w:val="clear" w:color="auto" w:fill="FFFFFF"/>
         <w:spacing w:after="0" w:line="240" w:lineRule="auto"/>
-        <w:ind w:left="360"/>
+        <w:ind w:left="720"/>
         <w:textAlignment w:val="baseline"/>
         <w:rPr>
           <w:rFonts w:ascii="Calibri" w:eastAsia="Times New Roman" w:hAnsi="Calibri" w:cs="Calibri"/>
@@ -2082,7 +2122,7 @@
           <w:szCs w:val="24"/>
           <w:lang w:eastAsia="en-GB"/>
         </w:rPr>
-        <w:t>(</w:t>
+        <w:t>(for example, showing the iv characteristic of a filament lamp or calculating the</w:t>
       </w:r>
       <w:r>
         <w:rPr>
@@ -2092,7 +2132,7 @@
           <w:szCs w:val="24"/>
           <w:lang w:eastAsia="en-GB"/>
         </w:rPr>
-        <w:t>For</w:t>
+        <w:t xml:space="preserve"> </w:t>
       </w:r>
       <w:r>
         <w:rPr>
@@ -2102,9 +2142,15 @@
           <w:szCs w:val="24"/>
           <w:lang w:eastAsia="en-GB"/>
         </w:rPr>
-        <w:t xml:space="preserve"> example, showing the iv characteristic of a filament lamp or calculating the</w:t>
-      </w:r>
-      <w:r>
+        <w:t>voltage at different parts of the circuit)</w:t>
+      </w:r>
+    </w:p>
+    <w:p>
+      <w:pPr>
+        <w:shd w:val="clear" w:color="auto" w:fill="FFFFFF"/>
+        <w:spacing w:after="0" w:line="240" w:lineRule="auto"/>
+        <w:ind w:left="720"/>
+        <w:textAlignment w:val="baseline"/>
         <w:rPr>
           <w:rFonts w:ascii="Calibri" w:eastAsia="Times New Roman" w:hAnsi="Calibri" w:cs="Calibri"/>
           <w:color w:val="000000"/>
@@ -2112,8 +2158,7 @@
           <w:szCs w:val="24"/>
           <w:lang w:eastAsia="en-GB"/>
         </w:rPr>
-        <w:t xml:space="preserve"> </w:t>
-      </w:r>
+      </w:pPr>
       <w:r>
         <w:rPr>
           <w:rFonts w:ascii="Calibri" w:eastAsia="Times New Roman" w:hAnsi="Calibri" w:cs="Calibri"/>
@@ -2122,14 +2167,24 @@
           <w:szCs w:val="24"/>
           <w:lang w:eastAsia="en-GB"/>
         </w:rPr>
-        <w:t>voltage at different parts of the circuit)</w:t>
+        <w:t>A:</w:t>
+      </w:r>
+      <w:r>
+        <w:rPr>
+          <w:rFonts w:ascii="Calibri" w:eastAsia="Times New Roman" w:hAnsi="Calibri" w:cs="Calibri"/>
+          <w:color w:val="000000"/>
+          <w:sz w:val="24"/>
+          <w:szCs w:val="24"/>
+          <w:lang w:eastAsia="en-GB"/>
+        </w:rPr>
+        <w:t xml:space="preserve"> No, I think those should be done by hand with the data collected.</w:t>
       </w:r>
     </w:p>
     <w:p>
       <w:pPr>
         <w:shd w:val="clear" w:color="auto" w:fill="FFFFFF"/>
         <w:spacing w:after="0" w:line="240" w:lineRule="auto"/>
-        <w:ind w:left="360"/>
+        <w:ind w:left="720"/>
         <w:textAlignment w:val="baseline"/>
         <w:rPr>
           <w:rFonts w:ascii="Calibri" w:eastAsia="Times New Roman" w:hAnsi="Calibri" w:cs="Calibri"/>
@@ -2139,7 +2194,13 @@
           <w:lang w:eastAsia="en-GB"/>
         </w:rPr>
       </w:pPr>
-      <w:r>
+    </w:p>
+    <w:p>
+      <w:pPr>
+        <w:shd w:val="clear" w:color="auto" w:fill="FFFFFF"/>
+        <w:spacing w:after="0" w:line="240" w:lineRule="auto"/>
+        <w:ind w:left="720"/>
+        <w:textAlignment w:val="baseline"/>
         <w:rPr>
           <w:rFonts w:ascii="Calibri" w:eastAsia="Times New Roman" w:hAnsi="Calibri" w:cs="Calibri"/>
           <w:color w:val="000000"/>
@@ -2147,14 +2208,33 @@
           <w:szCs w:val="24"/>
           <w:lang w:eastAsia="en-GB"/>
         </w:rPr>
-        <w:t>A:</w:t>
+      </w:pPr>
+      <w:r>
+        <w:rPr>
+          <w:rFonts w:ascii="Calibri" w:eastAsia="Times New Roman" w:hAnsi="Calibri" w:cs="Calibri"/>
+          <w:color w:val="000000"/>
+          <w:sz w:val="24"/>
+          <w:szCs w:val="24"/>
+          <w:lang w:eastAsia="en-GB"/>
+        </w:rPr>
+        <w:t xml:space="preserve">Q: </w:t>
+      </w:r>
+      <w:r>
+        <w:rPr>
+          <w:rFonts w:ascii="Calibri" w:eastAsia="Times New Roman" w:hAnsi="Calibri" w:cs="Calibri"/>
+          <w:color w:val="000000"/>
+          <w:sz w:val="24"/>
+          <w:szCs w:val="24"/>
+          <w:lang w:eastAsia="en-GB"/>
+        </w:rPr>
+        <w:t>What is the most difficult part of the electricity topic for students usually?</w:t>
       </w:r>
     </w:p>
     <w:p>
       <w:pPr>
         <w:shd w:val="clear" w:color="auto" w:fill="FFFFFF"/>
         <w:spacing w:after="0" w:line="240" w:lineRule="auto"/>
-        <w:ind w:left="360"/>
+        <w:ind w:left="720"/>
         <w:textAlignment w:val="baseline"/>
         <w:rPr>
           <w:rFonts w:ascii="Calibri" w:eastAsia="Times New Roman" w:hAnsi="Calibri" w:cs="Calibri"/>
@@ -2164,12 +2244,32 @@
           <w:lang w:eastAsia="en-GB"/>
         </w:rPr>
       </w:pPr>
+      <w:r>
+        <w:rPr>
+          <w:rFonts w:ascii="Calibri" w:eastAsia="Times New Roman" w:hAnsi="Calibri" w:cs="Calibri"/>
+          <w:color w:val="000000"/>
+          <w:sz w:val="24"/>
+          <w:szCs w:val="24"/>
+          <w:lang w:eastAsia="en-GB"/>
+        </w:rPr>
+        <w:t xml:space="preserve">A: </w:t>
+      </w:r>
+      <w:r>
+        <w:rPr>
+          <w:rFonts w:ascii="Calibri" w:eastAsia="Times New Roman" w:hAnsi="Calibri" w:cs="Calibri"/>
+          <w:color w:val="000000"/>
+          <w:sz w:val="24"/>
+          <w:szCs w:val="24"/>
+          <w:lang w:eastAsia="en-GB"/>
+        </w:rPr>
+        <w:t>Understanding the concept of potential difference. Potential dividers. Internal resistance.</w:t>
+      </w:r>
     </w:p>
     <w:p>
       <w:pPr>
         <w:shd w:val="clear" w:color="auto" w:fill="FFFFFF"/>
         <w:spacing w:after="0" w:line="240" w:lineRule="auto"/>
-        <w:ind w:left="360"/>
+        <w:ind w:left="720"/>
         <w:textAlignment w:val="baseline"/>
         <w:rPr>
           <w:rFonts w:ascii="Calibri" w:eastAsia="Times New Roman" w:hAnsi="Calibri" w:cs="Calibri"/>
@@ -2179,7 +2279,13 @@
           <w:lang w:eastAsia="en-GB"/>
         </w:rPr>
       </w:pPr>
-      <w:r>
+    </w:p>
+    <w:p>
+      <w:pPr>
+        <w:shd w:val="clear" w:color="auto" w:fill="FFFFFF"/>
+        <w:spacing w:after="0" w:line="240" w:lineRule="auto"/>
+        <w:ind w:left="720"/>
+        <w:textAlignment w:val="baseline"/>
         <w:rPr>
           <w:rFonts w:ascii="Calibri" w:eastAsia="Times New Roman" w:hAnsi="Calibri" w:cs="Calibri"/>
           <w:color w:val="000000"/>
@@ -2187,8 +2293,7 @@
           <w:szCs w:val="24"/>
           <w:lang w:eastAsia="en-GB"/>
         </w:rPr>
-        <w:t xml:space="preserve">Q: </w:t>
-      </w:r>
+      </w:pPr>
       <w:r>
         <w:rPr>
           <w:rFonts w:ascii="Calibri" w:eastAsia="Times New Roman" w:hAnsi="Calibri" w:cs="Calibri"/>
@@ -2197,14 +2302,24 @@
           <w:szCs w:val="24"/>
           <w:lang w:eastAsia="en-GB"/>
         </w:rPr>
-        <w:t>What is the most difficult part of the electricity topic for students usually?</w:t>
+        <w:t xml:space="preserve">Q: </w:t>
+      </w:r>
+      <w:r>
+        <w:rPr>
+          <w:rFonts w:ascii="Calibri" w:eastAsia="Times New Roman" w:hAnsi="Calibri" w:cs="Calibri"/>
+          <w:color w:val="000000"/>
+          <w:sz w:val="24"/>
+          <w:szCs w:val="24"/>
+          <w:lang w:eastAsia="en-GB"/>
+        </w:rPr>
+        <w:t>Do you have any ideas on how the new system could help the students understand these parts of the topic?</w:t>
       </w:r>
     </w:p>
     <w:p>
       <w:pPr>
         <w:shd w:val="clear" w:color="auto" w:fill="FFFFFF"/>
         <w:spacing w:after="0" w:line="240" w:lineRule="auto"/>
-        <w:ind w:left="360"/>
+        <w:ind w:left="720"/>
         <w:textAlignment w:val="baseline"/>
         <w:rPr>
           <w:rFonts w:ascii="Calibri" w:eastAsia="Times New Roman" w:hAnsi="Calibri" w:cs="Calibri"/>
@@ -2222,14 +2337,14 @@
           <w:szCs w:val="24"/>
           <w:lang w:eastAsia="en-GB"/>
         </w:rPr>
-        <w:t xml:space="preserve">A: </w:t>
+        <w:t>(for example, some visual way of showing current flowing or resistance increasing as current increases)</w:t>
       </w:r>
     </w:p>
     <w:p>
       <w:pPr>
         <w:shd w:val="clear" w:color="auto" w:fill="FFFFFF"/>
         <w:spacing w:after="0" w:line="240" w:lineRule="auto"/>
-        <w:ind w:left="360"/>
+        <w:ind w:left="720"/>
         <w:textAlignment w:val="baseline"/>
         <w:rPr>
           <w:rFonts w:ascii="Calibri" w:eastAsia="Times New Roman" w:hAnsi="Calibri" w:cs="Calibri"/>
@@ -2239,12 +2354,32 @@
           <w:lang w:eastAsia="en-GB"/>
         </w:rPr>
       </w:pPr>
+      <w:r>
+        <w:rPr>
+          <w:rFonts w:ascii="Calibri" w:eastAsia="Times New Roman" w:hAnsi="Calibri" w:cs="Calibri"/>
+          <w:color w:val="000000"/>
+          <w:sz w:val="24"/>
+          <w:szCs w:val="24"/>
+          <w:lang w:eastAsia="en-GB"/>
+        </w:rPr>
+        <w:t xml:space="preserve">A: </w:t>
+      </w:r>
+      <w:r>
+        <w:rPr>
+          <w:rFonts w:ascii="Calibri" w:eastAsia="Times New Roman" w:hAnsi="Calibri" w:cs="Calibri"/>
+          <w:color w:val="000000"/>
+          <w:sz w:val="24"/>
+          <w:szCs w:val="24"/>
+          <w:lang w:eastAsia="en-GB"/>
+        </w:rPr>
+        <w:t>Visual way of showing how much energy per coulomb the charge has on each part of the circuit (relates to potential and potential difference) and how much energy per unit charge is transferred to the circuit elements.</w:t>
+      </w:r>
     </w:p>
     <w:p>
       <w:pPr>
         <w:shd w:val="clear" w:color="auto" w:fill="FFFFFF"/>
         <w:spacing w:after="0" w:line="240" w:lineRule="auto"/>
-        <w:ind w:left="360"/>
+        <w:ind w:left="720"/>
         <w:textAlignment w:val="baseline"/>
         <w:rPr>
           <w:rFonts w:ascii="Calibri" w:eastAsia="Times New Roman" w:hAnsi="Calibri" w:cs="Calibri"/>
@@ -2254,7 +2389,13 @@
           <w:lang w:eastAsia="en-GB"/>
         </w:rPr>
       </w:pPr>
-      <w:r>
+    </w:p>
+    <w:p>
+      <w:pPr>
+        <w:shd w:val="clear" w:color="auto" w:fill="FFFFFF"/>
+        <w:spacing w:after="0" w:line="240" w:lineRule="auto"/>
+        <w:ind w:left="720"/>
+        <w:textAlignment w:val="baseline"/>
         <w:rPr>
           <w:rFonts w:ascii="Calibri" w:eastAsia="Times New Roman" w:hAnsi="Calibri" w:cs="Calibri"/>
           <w:color w:val="000000"/>
@@ -2262,8 +2403,7 @@
           <w:szCs w:val="24"/>
           <w:lang w:eastAsia="en-GB"/>
         </w:rPr>
-        <w:t xml:space="preserve">Q: </w:t>
-      </w:r>
+      </w:pPr>
       <w:r>
         <w:rPr>
           <w:rFonts w:ascii="Calibri" w:eastAsia="Times New Roman" w:hAnsi="Calibri" w:cs="Calibri"/>
@@ -2272,15 +2412,9 @@
           <w:szCs w:val="24"/>
           <w:lang w:eastAsia="en-GB"/>
         </w:rPr>
-        <w:t>Do you have any ideas on how the new system could help the students understand these parts of the topic?</w:t>
-      </w:r>
-    </w:p>
-    <w:p>
-      <w:pPr>
-        <w:shd w:val="clear" w:color="auto" w:fill="FFFFFF"/>
-        <w:spacing w:after="0" w:line="240" w:lineRule="auto"/>
-        <w:ind w:left="360"/>
-        <w:textAlignment w:val="baseline"/>
+        <w:t xml:space="preserve">Q: </w:t>
+      </w:r>
+      <w:r>
         <w:rPr>
           <w:rFonts w:ascii="Calibri" w:eastAsia="Times New Roman" w:hAnsi="Calibri" w:cs="Calibri"/>
           <w:color w:val="000000"/>
@@ -2288,127 +2422,30 @@
           <w:szCs w:val="24"/>
           <w:lang w:eastAsia="en-GB"/>
         </w:rPr>
-      </w:pPr>
-      <w:r>
-        <w:rPr>
-          <w:rFonts w:ascii="Calibri" w:eastAsia="Times New Roman" w:hAnsi="Calibri" w:cs="Calibri"/>
-          <w:color w:val="000000"/>
-          <w:sz w:val="24"/>
-          <w:szCs w:val="24"/>
-          <w:lang w:eastAsia="en-GB"/>
-        </w:rPr>
-        <w:t>(</w:t>
-      </w:r>
-      <w:r>
-        <w:rPr>
-          <w:rFonts w:ascii="Calibri" w:eastAsia="Times New Roman" w:hAnsi="Calibri" w:cs="Calibri"/>
-          <w:color w:val="000000"/>
-          <w:sz w:val="24"/>
-          <w:szCs w:val="24"/>
-          <w:lang w:eastAsia="en-GB"/>
-        </w:rPr>
-        <w:t>For</w:t>
-      </w:r>
-      <w:r>
-        <w:rPr>
-          <w:rFonts w:ascii="Calibri" w:eastAsia="Times New Roman" w:hAnsi="Calibri" w:cs="Calibri"/>
-          <w:color w:val="000000"/>
-          <w:sz w:val="24"/>
-          <w:szCs w:val="24"/>
-          <w:lang w:eastAsia="en-GB"/>
-        </w:rPr>
-        <w:t xml:space="preserve"> example, some visual way of showing current flowing or resistance increasing as current increases)</w:t>
-      </w:r>
-    </w:p>
-    <w:p>
-      <w:pPr>
-        <w:shd w:val="clear" w:color="auto" w:fill="FFFFFF"/>
-        <w:spacing w:after="0" w:line="240" w:lineRule="auto"/>
-        <w:ind w:left="360"/>
-        <w:textAlignment w:val="baseline"/>
-        <w:rPr>
-          <w:rFonts w:ascii="Calibri" w:eastAsia="Times New Roman" w:hAnsi="Calibri" w:cs="Calibri"/>
-          <w:color w:val="000000"/>
-          <w:sz w:val="24"/>
-          <w:szCs w:val="24"/>
-          <w:lang w:eastAsia="en-GB"/>
-        </w:rPr>
-      </w:pPr>
-      <w:r>
-        <w:rPr>
-          <w:rFonts w:ascii="Calibri" w:eastAsia="Times New Roman" w:hAnsi="Calibri" w:cs="Calibri"/>
-          <w:color w:val="000000"/>
-          <w:sz w:val="24"/>
-          <w:szCs w:val="24"/>
-          <w:lang w:eastAsia="en-GB"/>
+        <w:t>Are there any other comments or ideas about the new system?</w:t>
+      </w:r>
+    </w:p>
+    <w:p>
+      <w:pPr>
+        <w:ind w:left="720"/>
+        <w:rPr>
+          <w:sz w:val="24"/>
+          <w:szCs w:val="24"/>
+        </w:rPr>
+      </w:pPr>
+      <w:r>
+        <w:rPr>
+          <w:sz w:val="24"/>
+          <w:szCs w:val="24"/>
         </w:rPr>
         <w:t xml:space="preserve">A: </w:t>
       </w:r>
-    </w:p>
-    <w:p>
-      <w:pPr>
-        <w:shd w:val="clear" w:color="auto" w:fill="FFFFFF"/>
-        <w:spacing w:after="0" w:line="240" w:lineRule="auto"/>
-        <w:ind w:left="360"/>
-        <w:textAlignment w:val="baseline"/>
-        <w:rPr>
-          <w:rFonts w:ascii="Calibri" w:eastAsia="Times New Roman" w:hAnsi="Calibri" w:cs="Calibri"/>
-          <w:color w:val="000000"/>
-          <w:sz w:val="24"/>
-          <w:szCs w:val="24"/>
-          <w:lang w:eastAsia="en-GB"/>
-        </w:rPr>
-      </w:pPr>
-    </w:p>
-    <w:p>
-      <w:pPr>
-        <w:shd w:val="clear" w:color="auto" w:fill="FFFFFF"/>
-        <w:spacing w:after="0" w:line="240" w:lineRule="auto"/>
-        <w:ind w:left="360"/>
-        <w:textAlignment w:val="baseline"/>
-        <w:rPr>
-          <w:rFonts w:ascii="Calibri" w:eastAsia="Times New Roman" w:hAnsi="Calibri" w:cs="Calibri"/>
-          <w:color w:val="000000"/>
-          <w:sz w:val="24"/>
-          <w:szCs w:val="24"/>
-          <w:lang w:eastAsia="en-GB"/>
-        </w:rPr>
-      </w:pPr>
-      <w:r>
-        <w:rPr>
-          <w:rFonts w:ascii="Calibri" w:eastAsia="Times New Roman" w:hAnsi="Calibri" w:cs="Calibri"/>
-          <w:color w:val="000000"/>
-          <w:sz w:val="24"/>
-          <w:szCs w:val="24"/>
-          <w:lang w:eastAsia="en-GB"/>
-        </w:rPr>
-        <w:t xml:space="preserve">Q: </w:t>
-      </w:r>
-      <w:r>
-        <w:rPr>
-          <w:rFonts w:ascii="Calibri" w:eastAsia="Times New Roman" w:hAnsi="Calibri" w:cs="Calibri"/>
-          <w:color w:val="000000"/>
-          <w:sz w:val="24"/>
-          <w:szCs w:val="24"/>
-          <w:lang w:eastAsia="en-GB"/>
-        </w:rPr>
-        <w:t>Are there any other comments or ideas about the new system?</w:t>
-      </w:r>
-    </w:p>
-    <w:p>
-      <w:pPr>
-        <w:ind w:left="360"/>
-        <w:rPr>
-          <w:sz w:val="24"/>
-          <w:szCs w:val="24"/>
-        </w:rPr>
-      </w:pPr>
-      <w:r>
-        <w:rPr>
-          <w:sz w:val="24"/>
-          <w:szCs w:val="24"/>
-        </w:rPr>
-        <w:t xml:space="preserve">A: </w:t>
+      <w:r>
+        <w:rPr>
+          <w:sz w:val="24"/>
+          <w:szCs w:val="24"/>
+        </w:rPr>
+        <w:t>No.</w:t>
       </w:r>
     </w:p>
     <w:p>
@@ -2431,13 +2468,14 @@
           <w:szCs w:val="28"/>
           <w:u w:val="single"/>
         </w:rPr>
+        <w:lastRenderedPageBreak/>
         <w:t>User requirements</w:t>
       </w:r>
       <w:bookmarkEnd w:id="8"/>
     </w:p>
     <w:p>
       <w:pPr>
-        <w:ind w:left="360"/>
+        <w:ind w:left="720"/>
         <w:rPr>
           <w:sz w:val="24"/>
           <w:szCs w:val="24"/>
@@ -2463,6 +2501,20 @@
           <w:szCs w:val="24"/>
         </w:rPr>
         <w:t xml:space="preserve"> circuit simulator.</w:t>
+      </w:r>
+      <w:r>
+        <w:rPr>
+          <w:sz w:val="24"/>
+          <w:szCs w:val="24"/>
+        </w:rPr>
+        <w:t xml:space="preserve"> This simulator should provide the ability to </w:t>
+      </w:r>
+      <w:r>
+        <w:rPr>
+          <w:sz w:val="24"/>
+          <w:szCs w:val="24"/>
+        </w:rPr>
+        <w:t>place components along the lines of the grid. At each junction on the grid there should be the ability to see the potential difference and current. At each component there should be the ability to see the resistance. The user will need to be able to sign in to an account to save different circuit pre-sets however, it should not be a requirement to login to an account to use the simulator.</w:t>
       </w:r>
     </w:p>
     <w:p>
@@ -2621,7 +2673,6 @@
           <w:sz w:val="24"/>
           <w:szCs w:val="24"/>
         </w:rPr>
-        <w:lastRenderedPageBreak/>
         <w:t>Website should have a sign in and sign-up page.</w:t>
       </w:r>
     </w:p>
@@ -3129,17 +3180,8 @@
           <w:sz w:val="24"/>
           <w:szCs w:val="24"/>
         </w:rPr>
-        <w:t xml:space="preserve">*The teacher account should be able to create and send circuit based problems to </w:t>
-      </w:r>
-      <w:proofErr w:type="gramStart"/>
-      <w:r>
-        <w:rPr>
-          <w:sz w:val="24"/>
-          <w:szCs w:val="24"/>
-        </w:rPr>
-        <w:t>students.*</w:t>
-      </w:r>
-      <w:proofErr w:type="gramEnd"/>
+        <w:t>*The teacher account should be able to create and send circuit based problems to students.*</w:t>
+      </w:r>
     </w:p>
     <w:p>
       <w:pPr>
@@ -3165,15 +3207,7 @@
           <w:sz w:val="24"/>
           <w:szCs w:val="24"/>
         </w:rPr>
-        <w:t xml:space="preserve">If there’s time advanced components to be </w:t>
-      </w:r>
-      <w:proofErr w:type="gramStart"/>
-      <w:r>
-        <w:rPr>
-          <w:sz w:val="24"/>
-          <w:szCs w:val="24"/>
-        </w:rPr>
-        <w:t>added:</w:t>
+        <w:t>If there’s time advanced components to be added:</w:t>
       </w:r>
       <w:r>
         <w:rPr>
@@ -3182,7 +3216,6 @@
         </w:rPr>
         <w:t>*</w:t>
       </w:r>
-      <w:proofErr w:type="gramEnd"/>
     </w:p>
     <w:p>
       <w:pPr>
@@ -3201,6 +3234,7 @@
           <w:sz w:val="24"/>
           <w:szCs w:val="24"/>
         </w:rPr>
+        <w:lastRenderedPageBreak/>
         <w:t>T</w:t>
       </w:r>
       <w:r>
@@ -3388,7 +3422,6 @@
           <w:sz w:val="24"/>
           <w:szCs w:val="24"/>
         </w:rPr>
-        <w:lastRenderedPageBreak/>
         <w:t>The simulator will also need to be able to simulate the light given off by the LED or filament lightbulb.</w:t>
       </w:r>
     </w:p>
@@ -3422,7 +3455,6 @@
         <w:rPr>
           <w:sz w:val="32"/>
           <w:szCs w:val="32"/>
-          <w:u w:val="single"/>
         </w:rPr>
       </w:pPr>
       <w:bookmarkStart w:id="10" w:name="_Toc117002955"/>
@@ -3436,8 +3468,486 @@
       </w:r>
       <w:bookmarkEnd w:id="10"/>
     </w:p>
-    <w:p/>
-    <w:p/>
+    <w:p>
+      <w:pPr>
+        <w:ind w:left="360"/>
+        <w:rPr>
+          <w:sz w:val="24"/>
+          <w:szCs w:val="24"/>
+        </w:rPr>
+      </w:pPr>
+      <w:r>
+        <w:rPr>
+          <w:sz w:val="24"/>
+          <w:szCs w:val="24"/>
+        </w:rPr>
+        <w:t>The current system that the new system will be improving upon is from the website:</w:t>
+      </w:r>
+    </w:p>
+    <w:p>
+      <w:pPr>
+        <w:ind w:left="360"/>
+      </w:pPr>
+      <w:hyperlink r:id="rId6" w:history="1">
+        <w:r>
+          <w:rPr>
+            <w:rStyle w:val="Hyperlink"/>
+          </w:rPr>
+          <w:t>https://www.physicsclassroom.com/Physics-Interactives/Electric-Circuits/Circuit-Builder/Circuit-Builder-Interactive</w:t>
+        </w:r>
+      </w:hyperlink>
+    </w:p>
+    <w:p>
+      <w:pPr>
+        <w:ind w:left="360"/>
+      </w:pPr>
+    </w:p>
+    <w:p>
+      <w:pPr>
+        <w:ind w:left="360"/>
+        <w:rPr>
+          <w:sz w:val="24"/>
+          <w:szCs w:val="24"/>
+        </w:rPr>
+      </w:pPr>
+      <w:r>
+        <w:drawing>
+          <wp:anchor distT="0" distB="0" distL="114300" distR="114300" simplePos="0" relativeHeight="251658240" behindDoc="0" locked="0" layoutInCell="1" allowOverlap="1" wp14:anchorId="63B67941" wp14:editId="180E36D0">
+            <wp:simplePos x="0" y="0"/>
+            <wp:positionH relativeFrom="margin">
+              <wp:align>right</wp:align>
+            </wp:positionH>
+            <wp:positionV relativeFrom="paragraph">
+              <wp:posOffset>10160</wp:posOffset>
+            </wp:positionV>
+            <wp:extent cx="2790825" cy="3232785"/>
+            <wp:effectExtent l="0" t="0" r="9525" b="5715"/>
+            <wp:wrapSquare wrapText="bothSides"/>
+            <wp:docPr id="1" name="Picture 1" descr="A picture containing chart&#10;&#10;Description automatically generated"/>
+            <wp:cNvGraphicFramePr>
+              <a:graphicFrameLocks xmlns:a="http://schemas.openxmlformats.org/drawingml/2006/main" noChangeAspect="1"/>
+            </wp:cNvGraphicFramePr>
+            <a:graphic xmlns:a="http://schemas.openxmlformats.org/drawingml/2006/main">
+              <a:graphicData uri="http://schemas.openxmlformats.org/drawingml/2006/picture">
+                <pic:pic xmlns:pic="http://schemas.openxmlformats.org/drawingml/2006/picture">
+                  <pic:nvPicPr>
+                    <pic:cNvPr id="1" name="Picture 1" descr="A picture containing chart&#10;&#10;Description automatically generated"/>
+                    <pic:cNvPicPr/>
+                  </pic:nvPicPr>
+                  <pic:blipFill>
+                    <a:blip r:embed="rId7">
+                      <a:extLst>
+                        <a:ext uri="{28A0092B-C50C-407E-A947-70E740481C1C}">
+                          <a14:useLocalDpi xmlns:a14="http://schemas.microsoft.com/office/drawing/2010/main" val="0"/>
+                        </a:ext>
+                      </a:extLst>
+                    </a:blip>
+                    <a:stretch>
+                      <a:fillRect/>
+                    </a:stretch>
+                  </pic:blipFill>
+                  <pic:spPr>
+                    <a:xfrm>
+                      <a:off x="0" y="0"/>
+                      <a:ext cx="2790825" cy="3232785"/>
+                    </a:xfrm>
+                    <a:prstGeom prst="rect">
+                      <a:avLst/>
+                    </a:prstGeom>
+                  </pic:spPr>
+                </pic:pic>
+              </a:graphicData>
+            </a:graphic>
+            <wp14:sizeRelH relativeFrom="page">
+              <wp14:pctWidth>0</wp14:pctWidth>
+            </wp14:sizeRelH>
+            <wp14:sizeRelV relativeFrom="page">
+              <wp14:pctHeight>0</wp14:pctHeight>
+            </wp14:sizeRelV>
+          </wp:anchor>
+        </w:drawing>
+      </w:r>
+      <w:r>
+        <w:rPr>
+          <w:sz w:val="24"/>
+          <w:szCs w:val="24"/>
+        </w:rPr>
+        <w:t xml:space="preserve">The current system has a basic interface where you can select the different components to be placed on the lines of the grid. The current system provides the following components: wire, resistor, filament lightbulb, and </w:t>
+      </w:r>
+      <w:r>
+        <w:rPr>
+          <w:sz w:val="24"/>
+          <w:szCs w:val="24"/>
+        </w:rPr>
+        <w:t>ammeter</w:t>
+      </w:r>
+      <w:r>
+        <w:rPr>
+          <w:sz w:val="24"/>
+          <w:szCs w:val="24"/>
+        </w:rPr>
+        <w:t>.</w:t>
+      </w:r>
+      <w:r>
+        <w:rPr>
+          <w:sz w:val="24"/>
+          <w:szCs w:val="24"/>
+        </w:rPr>
+        <w:t xml:space="preserve"> As you can see in the image on the left, none of the of the components have any labels. This makes it difficult to know what each component is and potentially search it up and learn more about it, unless you already know what it is. For example, I did not know what the component on the right was until I randomly stumbled across a tool that identifies what each component is. However, this tool is in my opinion unintuitive to use and was hidden under an unrelated menu.</w:t>
+      </w:r>
+    </w:p>
+    <w:p>
+      <w:pPr>
+        <w:ind w:left="360"/>
+        <w:rPr>
+          <w:noProof/>
+          <w:sz w:val="24"/>
+          <w:szCs w:val="24"/>
+        </w:rPr>
+      </w:pPr>
+      <w:r>
+        <w:rPr>
+          <w:noProof/>
+          <w:sz w:val="24"/>
+          <w:szCs w:val="24"/>
+        </w:rPr>
+        <w:lastRenderedPageBreak/>
+        <w:drawing>
+          <wp:anchor distT="0" distB="0" distL="114300" distR="114300" simplePos="0" relativeHeight="251660288" behindDoc="0" locked="0" layoutInCell="1" allowOverlap="1" wp14:anchorId="6FA632F4" wp14:editId="5F67FD7D">
+            <wp:simplePos x="0" y="0"/>
+            <wp:positionH relativeFrom="column">
+              <wp:posOffset>4430395</wp:posOffset>
+            </wp:positionH>
+            <wp:positionV relativeFrom="paragraph">
+              <wp:posOffset>21590</wp:posOffset>
+            </wp:positionV>
+            <wp:extent cx="2041525" cy="1876425"/>
+            <wp:effectExtent l="0" t="0" r="0" b="9525"/>
+            <wp:wrapSquare wrapText="bothSides"/>
+            <wp:docPr id="3" name="Picture 3" descr="Diagram&#10;&#10;Description automatically generated with medium confidence"/>
+            <wp:cNvGraphicFramePr>
+              <a:graphicFrameLocks xmlns:a="http://schemas.openxmlformats.org/drawingml/2006/main" noChangeAspect="1"/>
+            </wp:cNvGraphicFramePr>
+            <a:graphic xmlns:a="http://schemas.openxmlformats.org/drawingml/2006/main">
+              <a:graphicData uri="http://schemas.openxmlformats.org/drawingml/2006/picture">
+                <pic:pic xmlns:pic="http://schemas.openxmlformats.org/drawingml/2006/picture">
+                  <pic:nvPicPr>
+                    <pic:cNvPr id="3" name="Picture 3" descr="Diagram&#10;&#10;Description automatically generated with medium confidence"/>
+                    <pic:cNvPicPr/>
+                  </pic:nvPicPr>
+                  <pic:blipFill>
+                    <a:blip r:embed="rId8" cstate="print">
+                      <a:extLst>
+                        <a:ext uri="{28A0092B-C50C-407E-A947-70E740481C1C}">
+                          <a14:useLocalDpi xmlns:a14="http://schemas.microsoft.com/office/drawing/2010/main" val="0"/>
+                        </a:ext>
+                      </a:extLst>
+                    </a:blip>
+                    <a:stretch>
+                      <a:fillRect/>
+                    </a:stretch>
+                  </pic:blipFill>
+                  <pic:spPr>
+                    <a:xfrm>
+                      <a:off x="0" y="0"/>
+                      <a:ext cx="2041525" cy="1876425"/>
+                    </a:xfrm>
+                    <a:prstGeom prst="rect">
+                      <a:avLst/>
+                    </a:prstGeom>
+                  </pic:spPr>
+                </pic:pic>
+              </a:graphicData>
+            </a:graphic>
+            <wp14:sizeRelH relativeFrom="page">
+              <wp14:pctWidth>0</wp14:pctWidth>
+            </wp14:sizeRelH>
+            <wp14:sizeRelV relativeFrom="page">
+              <wp14:pctHeight>0</wp14:pctHeight>
+            </wp14:sizeRelV>
+          </wp:anchor>
+        </w:drawing>
+      </w:r>
+      <w:r>
+        <w:rPr>
+          <w:sz w:val="24"/>
+          <w:szCs w:val="24"/>
+        </w:rPr>
+        <w:drawing>
+          <wp:anchor distT="0" distB="0" distL="114300" distR="114300" simplePos="0" relativeHeight="251659264" behindDoc="0" locked="0" layoutInCell="1" allowOverlap="1" wp14:anchorId="26E4EA20" wp14:editId="5F7A0D74">
+            <wp:simplePos x="0" y="0"/>
+            <wp:positionH relativeFrom="margin">
+              <wp:posOffset>2322449</wp:posOffset>
+            </wp:positionH>
+            <wp:positionV relativeFrom="paragraph">
+              <wp:posOffset>13640</wp:posOffset>
+            </wp:positionV>
+            <wp:extent cx="2031365" cy="1879600"/>
+            <wp:effectExtent l="0" t="0" r="6985" b="6350"/>
+            <wp:wrapSquare wrapText="bothSides"/>
+            <wp:docPr id="2" name="Picture 2" descr="Chart&#10;&#10;Description automatically generated with medium confidence"/>
+            <wp:cNvGraphicFramePr>
+              <a:graphicFrameLocks xmlns:a="http://schemas.openxmlformats.org/drawingml/2006/main" noChangeAspect="1"/>
+            </wp:cNvGraphicFramePr>
+            <a:graphic xmlns:a="http://schemas.openxmlformats.org/drawingml/2006/main">
+              <a:graphicData uri="http://schemas.openxmlformats.org/drawingml/2006/picture">
+                <pic:pic xmlns:pic="http://schemas.openxmlformats.org/drawingml/2006/picture">
+                  <pic:nvPicPr>
+                    <pic:cNvPr id="2" name="Picture 2" descr="Chart&#10;&#10;Description automatically generated with medium confidence"/>
+                    <pic:cNvPicPr/>
+                  </pic:nvPicPr>
+                  <pic:blipFill>
+                    <a:blip r:embed="rId9" cstate="print">
+                      <a:extLst>
+                        <a:ext uri="{28A0092B-C50C-407E-A947-70E740481C1C}">
+                          <a14:useLocalDpi xmlns:a14="http://schemas.microsoft.com/office/drawing/2010/main" val="0"/>
+                        </a:ext>
+                      </a:extLst>
+                    </a:blip>
+                    <a:stretch>
+                      <a:fillRect/>
+                    </a:stretch>
+                  </pic:blipFill>
+                  <pic:spPr>
+                    <a:xfrm>
+                      <a:off x="0" y="0"/>
+                      <a:ext cx="2031365" cy="1879600"/>
+                    </a:xfrm>
+                    <a:prstGeom prst="rect">
+                      <a:avLst/>
+                    </a:prstGeom>
+                  </pic:spPr>
+                </pic:pic>
+              </a:graphicData>
+            </a:graphic>
+            <wp14:sizeRelH relativeFrom="page">
+              <wp14:pctWidth>0</wp14:pctWidth>
+            </wp14:sizeRelH>
+            <wp14:sizeRelV relativeFrom="page">
+              <wp14:pctHeight>0</wp14:pctHeight>
+            </wp14:sizeRelV>
+          </wp:anchor>
+        </w:drawing>
+      </w:r>
+      <w:r>
+        <w:rPr>
+          <w:noProof/>
+          <w:sz w:val="24"/>
+          <w:szCs w:val="24"/>
+        </w:rPr>
+        <w:t>The next menu initially, I thought was simply a menu to change the voltage of the battery. However,</w:t>
+      </w:r>
+      <w:r>
+        <w:rPr>
+          <w:noProof/>
+          <w:sz w:val="24"/>
+          <w:szCs w:val="24"/>
+        </w:rPr>
+        <w:t xml:space="preserve"> after some messing around I’ve realised that it is a menu to adjust the variables at each component.</w:t>
+      </w:r>
+      <w:r>
+        <w:rPr>
+          <w:noProof/>
+          <w:sz w:val="24"/>
+          <w:szCs w:val="24"/>
+        </w:rPr>
+        <w:t xml:space="preserve"> </w:t>
+      </w:r>
+      <w:r>
+        <w:rPr>
+          <w:noProof/>
+          <w:sz w:val="24"/>
+          <w:szCs w:val="24"/>
+        </w:rPr>
+        <w:t>As you can see in the images on the left.</w:t>
+      </w:r>
+      <w:r>
+        <w:rPr>
+          <w:noProof/>
+          <w:sz w:val="24"/>
+          <w:szCs w:val="24"/>
+        </w:rPr>
+        <w:t xml:space="preserve"> </w:t>
+      </w:r>
+      <w:r>
+        <w:rPr>
+          <w:noProof/>
+          <w:sz w:val="24"/>
+          <w:szCs w:val="24"/>
+        </w:rPr>
+        <w:t>I believe that this is unitivitive and a poor design but could be easily fixed with good form design and labelling which</w:t>
+      </w:r>
+      <w:r>
+        <w:rPr>
+          <w:noProof/>
+          <w:sz w:val="24"/>
+          <w:szCs w:val="24"/>
+        </w:rPr>
+        <w:t xml:space="preserve"> I hope to address in my new system.</w:t>
+      </w:r>
+    </w:p>
+    <w:p>
+      <w:pPr>
+        <w:ind w:left="360"/>
+        <w:rPr>
+          <w:noProof/>
+          <w:sz w:val="24"/>
+          <w:szCs w:val="24"/>
+        </w:rPr>
+      </w:pPr>
+      <w:r>
+        <w:rPr>
+          <w:noProof/>
+          <w:sz w:val="24"/>
+          <w:szCs w:val="24"/>
+        </w:rPr>
+        <w:drawing>
+          <wp:anchor distT="0" distB="0" distL="114300" distR="114300" simplePos="0" relativeHeight="251661312" behindDoc="0" locked="0" layoutInCell="1" allowOverlap="1" wp14:anchorId="4C70ED2A" wp14:editId="3C507A8D">
+            <wp:simplePos x="0" y="0"/>
+            <wp:positionH relativeFrom="column">
+              <wp:posOffset>212065</wp:posOffset>
+            </wp:positionH>
+            <wp:positionV relativeFrom="paragraph">
+              <wp:posOffset>36576</wp:posOffset>
+            </wp:positionV>
+            <wp:extent cx="2671249" cy="2487168"/>
+            <wp:effectExtent l="0" t="0" r="0" b="8890"/>
+            <wp:wrapSquare wrapText="bothSides"/>
+            <wp:docPr id="4" name="Picture 4" descr="A picture containing diagram&#10;&#10;Description automatically generated"/>
+            <wp:cNvGraphicFramePr>
+              <a:graphicFrameLocks xmlns:a="http://schemas.openxmlformats.org/drawingml/2006/main" noChangeAspect="1"/>
+            </wp:cNvGraphicFramePr>
+            <a:graphic xmlns:a="http://schemas.openxmlformats.org/drawingml/2006/main">
+              <a:graphicData uri="http://schemas.openxmlformats.org/drawingml/2006/picture">
+                <pic:pic xmlns:pic="http://schemas.openxmlformats.org/drawingml/2006/picture">
+                  <pic:nvPicPr>
+                    <pic:cNvPr id="4" name="Picture 4" descr="A picture containing diagram&#10;&#10;Description automatically generated"/>
+                    <pic:cNvPicPr/>
+                  </pic:nvPicPr>
+                  <pic:blipFill>
+                    <a:blip r:embed="rId10" cstate="print">
+                      <a:extLst>
+                        <a:ext uri="{28A0092B-C50C-407E-A947-70E740481C1C}">
+                          <a14:useLocalDpi xmlns:a14="http://schemas.microsoft.com/office/drawing/2010/main" val="0"/>
+                        </a:ext>
+                      </a:extLst>
+                    </a:blip>
+                    <a:stretch>
+                      <a:fillRect/>
+                    </a:stretch>
+                  </pic:blipFill>
+                  <pic:spPr>
+                    <a:xfrm>
+                      <a:off x="0" y="0"/>
+                      <a:ext cx="2671249" cy="2487168"/>
+                    </a:xfrm>
+                    <a:prstGeom prst="rect">
+                      <a:avLst/>
+                    </a:prstGeom>
+                  </pic:spPr>
+                </pic:pic>
+              </a:graphicData>
+            </a:graphic>
+            <wp14:sizeRelH relativeFrom="page">
+              <wp14:pctWidth>0</wp14:pctWidth>
+            </wp14:sizeRelH>
+            <wp14:sizeRelV relativeFrom="page">
+              <wp14:pctHeight>0</wp14:pctHeight>
+            </wp14:sizeRelV>
+          </wp:anchor>
+        </w:drawing>
+      </w:r>
+      <w:r>
+        <w:rPr>
+          <w:noProof/>
+          <w:sz w:val="24"/>
+          <w:szCs w:val="24"/>
+        </w:rPr>
+        <w:t xml:space="preserve">The last menu provides a voltmeter and ammeter that can be placed at the junctions of the grid to provide a reading. However, as mentioned in the interview the ammeter in this menu is easy to accidentally place in parallel to the circuit which can provide the wrong values for </w:t>
+      </w:r>
+      <w:r>
+        <w:rPr>
+          <w:noProof/>
+          <w:sz w:val="24"/>
+          <w:szCs w:val="24"/>
+        </w:rPr>
+        <w:t>circuit. This may end up confusing students using the current system.</w:t>
+      </w:r>
+    </w:p>
+    <w:p>
+      <w:pPr>
+        <w:ind w:left="360"/>
+        <w:rPr>
+          <w:noProof/>
+          <w:sz w:val="24"/>
+          <w:szCs w:val="24"/>
+        </w:rPr>
+      </w:pPr>
+    </w:p>
+    <w:p>
+      <w:pPr>
+        <w:ind w:left="360"/>
+        <w:rPr>
+          <w:noProof/>
+          <w:sz w:val="24"/>
+          <w:szCs w:val="24"/>
+        </w:rPr>
+      </w:pPr>
+    </w:p>
+    <w:p>
+      <w:pPr>
+        <w:ind w:left="360"/>
+        <w:rPr>
+          <w:noProof/>
+          <w:sz w:val="24"/>
+          <w:szCs w:val="24"/>
+        </w:rPr>
+      </w:pPr>
+    </w:p>
+    <w:p>
+      <w:pPr>
+        <w:ind w:left="360"/>
+        <w:rPr>
+          <w:noProof/>
+          <w:sz w:val="24"/>
+          <w:szCs w:val="24"/>
+        </w:rPr>
+      </w:pPr>
+      <w:r>
+        <w:rPr>
+          <w:noProof/>
+          <w:sz w:val="24"/>
+          <w:szCs w:val="24"/>
+        </w:rPr>
+        <w:t>One thing that the current system does well is that at each junction is states the potential difference at that junction. There is also animations of charge flowing around the circuit which can provide an intuitive understanding of the conventional way to imagine current flowing around a circuit. As well as this, the filament light bulbs provide a light when current is flowing through them. The light also increases and decreases depending on the amount of the current flowing through the lamp.</w:t>
+      </w:r>
+    </w:p>
+    <w:p>
+      <w:pPr>
+        <w:ind w:left="360"/>
+        <w:rPr>
+          <w:noProof/>
+          <w:sz w:val="24"/>
+          <w:szCs w:val="24"/>
+        </w:rPr>
+      </w:pPr>
+      <w:r>
+        <w:rPr>
+          <w:noProof/>
+          <w:sz w:val="24"/>
+          <w:szCs w:val="24"/>
+        </w:rPr>
+        <w:t>In the new system it may not be possible to include all these niceties and animations due to time constraints and the other functionality that I hope to include.</w:t>
+      </w:r>
+      <w:r>
+        <w:rPr>
+          <w:noProof/>
+          <w:sz w:val="24"/>
+          <w:szCs w:val="24"/>
+        </w:rPr>
+        <w:t xml:space="preserve"> Depending on the technical solution for each of these animations it may not be worth including them as they are not scored heavily in the mark scheme. If there is time these additional animations may be attempted to be added.</w:t>
+      </w:r>
+    </w:p>
     <w:p>
       <w:pPr>
         <w:pStyle w:val="Heading1"/>
@@ -3454,6 +3964,7 @@
           <w:szCs w:val="40"/>
           <w:u w:val="single"/>
         </w:rPr>
+        <w:lastRenderedPageBreak/>
         <w:t>Design</w:t>
       </w:r>
       <w:bookmarkEnd w:id="11"/>
@@ -5035,7 +5546,6 @@
   <w:style w:type="character" w:default="1" w:styleId="DefaultParagraphFont">
     <w:name w:val="Default Paragraph Font"/>
     <w:uiPriority w:val="1"/>
-    <w:semiHidden/>
     <w:unhideWhenUsed/>
   </w:style>
   <w:style w:type="table" w:default="1" w:styleId="TableNormal">
@@ -5291,6 +5801,29 @@
       <w:ind w:left="720"/>
       <w:contextualSpacing/>
     </w:pPr>
+  </w:style>
+  <w:style w:type="character" w:styleId="SubtleReference">
+    <w:name w:val="Subtle Reference"/>
+    <w:basedOn w:val="DefaultParagraphFont"/>
+    <w:uiPriority w:val="31"/>
+    <w:qFormat/>
+    <w:rsid w:val="0036039B"/>
+    <w:rPr>
+      <w:smallCaps/>
+      <w:color w:val="5A5A5A" w:themeColor="text1" w:themeTint="A5"/>
+    </w:rPr>
+  </w:style>
+  <w:style w:type="character" w:styleId="UnresolvedMention">
+    <w:name w:val="Unresolved Mention"/>
+    <w:basedOn w:val="DefaultParagraphFont"/>
+    <w:uiPriority w:val="99"/>
+    <w:semiHidden/>
+    <w:unhideWhenUsed/>
+    <w:rsid w:val="0036039B"/>
+    <w:rPr>
+      <w:color w:val="605E5C"/>
+      <w:shd w:val="clear" w:color="auto" w:fill="E1DFDD"/>
+    </w:rPr>
   </w:style>
 </w:styles>
 </file>

</xml_diff>

<commit_message>
worked on nea a bit
</commit_message>
<xml_diff>
--- a/NEA Document.docx
+++ b/NEA Document.docx
@@ -63,7 +63,7 @@
           <w:r>
             <w:fldChar w:fldCharType="separate"/>
           </w:r>
-          <w:hyperlink w:anchor="_Toc118361371" w:history="1">
+          <w:hyperlink w:anchor="_Toc118469880" w:history="1">
             <w:r>
               <w:rPr>
                 <w:rStyle w:val="Hyperlink"/>
@@ -90,7 +90,7 @@
                 <w:noProof/>
                 <w:webHidden/>
               </w:rPr>
-              <w:instrText xml:space="preserve"> PAGEREF _Toc118361371 \h </w:instrText>
+              <w:instrText xml:space="preserve"> PAGEREF _Toc118469880 \h </w:instrText>
             </w:r>
             <w:r>
               <w:rPr>
@@ -134,7 +134,7 @@
               <w:lang w:eastAsia="en-GB"/>
             </w:rPr>
           </w:pPr>
-          <w:hyperlink w:anchor="_Toc118361372" w:history="1">
+          <w:hyperlink w:anchor="_Toc118469881" w:history="1">
             <w:r>
               <w:rPr>
                 <w:rStyle w:val="Hyperlink"/>
@@ -176,7 +176,7 @@
                 <w:noProof/>
                 <w:webHidden/>
               </w:rPr>
-              <w:instrText xml:space="preserve"> PAGEREF _Toc118361372 \h </w:instrText>
+              <w:instrText xml:space="preserve"> PAGEREF _Toc118469881 \h </w:instrText>
             </w:r>
             <w:r>
               <w:rPr>
@@ -220,7 +220,7 @@
               <w:lang w:eastAsia="en-GB"/>
             </w:rPr>
           </w:pPr>
-          <w:hyperlink w:anchor="_Toc118361373" w:history="1">
+          <w:hyperlink w:anchor="_Toc118469882" w:history="1">
             <w:r>
               <w:rPr>
                 <w:rStyle w:val="Hyperlink"/>
@@ -262,7 +262,7 @@
                 <w:noProof/>
                 <w:webHidden/>
               </w:rPr>
-              <w:instrText xml:space="preserve"> PAGEREF _Toc118361373 \h </w:instrText>
+              <w:instrText xml:space="preserve"> PAGEREF _Toc118469882 \h </w:instrText>
             </w:r>
             <w:r>
               <w:rPr>
@@ -306,7 +306,7 @@
               <w:lang w:eastAsia="en-GB"/>
             </w:rPr>
           </w:pPr>
-          <w:hyperlink w:anchor="_Toc118361374" w:history="1">
+          <w:hyperlink w:anchor="_Toc118469883" w:history="1">
             <w:r>
               <w:rPr>
                 <w:rStyle w:val="Hyperlink"/>
@@ -348,7 +348,7 @@
                 <w:noProof/>
                 <w:webHidden/>
               </w:rPr>
-              <w:instrText xml:space="preserve"> PAGEREF _Toc118361374 \h </w:instrText>
+              <w:instrText xml:space="preserve"> PAGEREF _Toc118469883 \h </w:instrText>
             </w:r>
             <w:r>
               <w:rPr>
@@ -392,7 +392,7 @@
               <w:lang w:eastAsia="en-GB"/>
             </w:rPr>
           </w:pPr>
-          <w:hyperlink w:anchor="_Toc118361375" w:history="1">
+          <w:hyperlink w:anchor="_Toc118469884" w:history="1">
             <w:r>
               <w:rPr>
                 <w:rStyle w:val="Hyperlink"/>
@@ -434,7 +434,7 @@
                 <w:noProof/>
                 <w:webHidden/>
               </w:rPr>
-              <w:instrText xml:space="preserve"> PAGEREF _Toc118361375 \h </w:instrText>
+              <w:instrText xml:space="preserve"> PAGEREF _Toc118469884 \h </w:instrText>
             </w:r>
             <w:r>
               <w:rPr>
@@ -454,7 +454,7 @@
                 <w:noProof/>
                 <w:webHidden/>
               </w:rPr>
-              <w:t>2</w:t>
+              <w:t>3</w:t>
             </w:r>
             <w:r>
               <w:rPr>
@@ -478,7 +478,7 @@
               <w:lang w:eastAsia="en-GB"/>
             </w:rPr>
           </w:pPr>
-          <w:hyperlink w:anchor="_Toc118361376" w:history="1">
+          <w:hyperlink w:anchor="_Toc118469885" w:history="1">
             <w:r>
               <w:rPr>
                 <w:rStyle w:val="Hyperlink"/>
@@ -520,7 +520,7 @@
                 <w:noProof/>
                 <w:webHidden/>
               </w:rPr>
-              <w:instrText xml:space="preserve"> PAGEREF _Toc118361376 \h </w:instrText>
+              <w:instrText xml:space="preserve"> PAGEREF _Toc118469885 \h </w:instrText>
             </w:r>
             <w:r>
               <w:rPr>
@@ -564,7 +564,7 @@
               <w:lang w:eastAsia="en-GB"/>
             </w:rPr>
           </w:pPr>
-          <w:hyperlink w:anchor="_Toc118361377" w:history="1">
+          <w:hyperlink w:anchor="_Toc118469886" w:history="1">
             <w:r>
               <w:rPr>
                 <w:rStyle w:val="Hyperlink"/>
@@ -606,7 +606,7 @@
                 <w:noProof/>
                 <w:webHidden/>
               </w:rPr>
-              <w:instrText xml:space="preserve"> PAGEREF _Toc118361377 \h </w:instrText>
+              <w:instrText xml:space="preserve"> PAGEREF _Toc118469886 \h </w:instrText>
             </w:r>
             <w:r>
               <w:rPr>
@@ -650,7 +650,7 @@
               <w:lang w:eastAsia="en-GB"/>
             </w:rPr>
           </w:pPr>
-          <w:hyperlink w:anchor="_Toc118361378" w:history="1">
+          <w:hyperlink w:anchor="_Toc118469887" w:history="1">
             <w:r>
               <w:rPr>
                 <w:rStyle w:val="Hyperlink"/>
@@ -692,7 +692,7 @@
                 <w:noProof/>
                 <w:webHidden/>
               </w:rPr>
-              <w:instrText xml:space="preserve"> PAGEREF _Toc118361378 \h </w:instrText>
+              <w:instrText xml:space="preserve"> PAGEREF _Toc118469887 \h </w:instrText>
             </w:r>
             <w:r>
               <w:rPr>
@@ -736,7 +736,7 @@
               <w:lang w:eastAsia="en-GB"/>
             </w:rPr>
           </w:pPr>
-          <w:hyperlink w:anchor="_Toc118361379" w:history="1">
+          <w:hyperlink w:anchor="_Toc118469888" w:history="1">
             <w:r>
               <w:rPr>
                 <w:rStyle w:val="Hyperlink"/>
@@ -778,7 +778,7 @@
                 <w:noProof/>
                 <w:webHidden/>
               </w:rPr>
-              <w:instrText xml:space="preserve"> PAGEREF _Toc118361379 \h </w:instrText>
+              <w:instrText xml:space="preserve"> PAGEREF _Toc118469888 \h </w:instrText>
             </w:r>
             <w:r>
               <w:rPr>
@@ -822,7 +822,7 @@
               <w:lang w:eastAsia="en-GB"/>
             </w:rPr>
           </w:pPr>
-          <w:hyperlink w:anchor="_Toc118361380" w:history="1">
+          <w:hyperlink w:anchor="_Toc118469889" w:history="1">
             <w:r>
               <w:rPr>
                 <w:rStyle w:val="Hyperlink"/>
@@ -864,7 +864,7 @@
                 <w:noProof/>
                 <w:webHidden/>
               </w:rPr>
-              <w:instrText xml:space="preserve"> PAGEREF _Toc118361380 \h </w:instrText>
+              <w:instrText xml:space="preserve"> PAGEREF _Toc118469889 \h </w:instrText>
             </w:r>
             <w:r>
               <w:rPr>
@@ -908,7 +908,7 @@
               <w:lang w:eastAsia="en-GB"/>
             </w:rPr>
           </w:pPr>
-          <w:hyperlink w:anchor="_Toc118361381" w:history="1">
+          <w:hyperlink w:anchor="_Toc118469890" w:history="1">
             <w:r>
               <w:rPr>
                 <w:rStyle w:val="Hyperlink"/>
@@ -950,7 +950,7 @@
                 <w:noProof/>
                 <w:webHidden/>
               </w:rPr>
-              <w:instrText xml:space="preserve"> PAGEREF _Toc118361381 \h </w:instrText>
+              <w:instrText xml:space="preserve"> PAGEREF _Toc118469890 \h </w:instrText>
             </w:r>
             <w:r>
               <w:rPr>
@@ -990,7 +990,7 @@
               <w:lang w:eastAsia="en-GB"/>
             </w:rPr>
           </w:pPr>
-          <w:hyperlink w:anchor="_Toc118361382" w:history="1">
+          <w:hyperlink w:anchor="_Toc118469891" w:history="1">
             <w:r>
               <w:rPr>
                 <w:rStyle w:val="Hyperlink"/>
@@ -1017,7 +1017,7 @@
                 <w:noProof/>
                 <w:webHidden/>
               </w:rPr>
-              <w:instrText xml:space="preserve"> PAGEREF _Toc118361382 \h </w:instrText>
+              <w:instrText xml:space="preserve"> PAGEREF _Toc118469891 \h </w:instrText>
             </w:r>
             <w:r>
               <w:rPr>
@@ -1061,7 +1061,7 @@
               <w:lang w:eastAsia="en-GB"/>
             </w:rPr>
           </w:pPr>
-          <w:hyperlink w:anchor="_Toc118361383" w:history="1">
+          <w:hyperlink w:anchor="_Toc118469892" w:history="1">
             <w:r>
               <w:rPr>
                 <w:rStyle w:val="Hyperlink"/>
@@ -1103,7 +1103,179 @@
                 <w:noProof/>
                 <w:webHidden/>
               </w:rPr>
-              <w:instrText xml:space="preserve"> PAGEREF _Toc118361383 \h </w:instrText>
+              <w:instrText xml:space="preserve"> PAGEREF _Toc118469892 \h </w:instrText>
+            </w:r>
+            <w:r>
+              <w:rPr>
+                <w:noProof/>
+                <w:webHidden/>
+              </w:rPr>
+            </w:r>
+            <w:r>
+              <w:rPr>
+                <w:noProof/>
+                <w:webHidden/>
+              </w:rPr>
+              <w:fldChar w:fldCharType="separate"/>
+            </w:r>
+            <w:r>
+              <w:rPr>
+                <w:noProof/>
+                <w:webHidden/>
+              </w:rPr>
+              <w:t>7</w:t>
+            </w:r>
+            <w:r>
+              <w:rPr>
+                <w:noProof/>
+                <w:webHidden/>
+              </w:rPr>
+              <w:fldChar w:fldCharType="end"/>
+            </w:r>
+          </w:hyperlink>
+        </w:p>
+        <w:p>
+          <w:pPr>
+            <w:pStyle w:val="TOC3"/>
+            <w:tabs>
+              <w:tab w:val="left" w:pos="1100"/>
+              <w:tab w:val="right" w:leader="dot" w:pos="9016"/>
+            </w:tabs>
+            <w:rPr>
+              <w:rFonts w:eastAsiaTheme="minorEastAsia"/>
+              <w:noProof/>
+              <w:lang w:eastAsia="en-GB"/>
+            </w:rPr>
+          </w:pPr>
+          <w:hyperlink w:anchor="_Toc118469893" w:history="1">
+            <w:r>
+              <w:rPr>
+                <w:rStyle w:val="Hyperlink"/>
+                <w:noProof/>
+              </w:rPr>
+              <w:t>1.1.</w:t>
+            </w:r>
+            <w:r>
+              <w:rPr>
+                <w:rFonts w:eastAsiaTheme="minorEastAsia"/>
+                <w:noProof/>
+                <w:lang w:eastAsia="en-GB"/>
+              </w:rPr>
+              <w:tab/>
+            </w:r>
+            <w:r>
+              <w:rPr>
+                <w:rStyle w:val="Hyperlink"/>
+                <w:noProof/>
+              </w:rPr>
+              <w:t>Front End</w:t>
+            </w:r>
+            <w:r>
+              <w:rPr>
+                <w:noProof/>
+                <w:webHidden/>
+              </w:rPr>
+              <w:tab/>
+            </w:r>
+            <w:r>
+              <w:rPr>
+                <w:noProof/>
+                <w:webHidden/>
+              </w:rPr>
+              <w:fldChar w:fldCharType="begin"/>
+            </w:r>
+            <w:r>
+              <w:rPr>
+                <w:noProof/>
+                <w:webHidden/>
+              </w:rPr>
+              <w:instrText xml:space="preserve"> PAGEREF _Toc118469893 \h </w:instrText>
+            </w:r>
+            <w:r>
+              <w:rPr>
+                <w:noProof/>
+                <w:webHidden/>
+              </w:rPr>
+            </w:r>
+            <w:r>
+              <w:rPr>
+                <w:noProof/>
+                <w:webHidden/>
+              </w:rPr>
+              <w:fldChar w:fldCharType="separate"/>
+            </w:r>
+            <w:r>
+              <w:rPr>
+                <w:noProof/>
+                <w:webHidden/>
+              </w:rPr>
+              <w:t>7</w:t>
+            </w:r>
+            <w:r>
+              <w:rPr>
+                <w:noProof/>
+                <w:webHidden/>
+              </w:rPr>
+              <w:fldChar w:fldCharType="end"/>
+            </w:r>
+          </w:hyperlink>
+        </w:p>
+        <w:p>
+          <w:pPr>
+            <w:pStyle w:val="TOC3"/>
+            <w:tabs>
+              <w:tab w:val="left" w:pos="1100"/>
+              <w:tab w:val="right" w:leader="dot" w:pos="9016"/>
+            </w:tabs>
+            <w:rPr>
+              <w:rFonts w:eastAsiaTheme="minorEastAsia"/>
+              <w:noProof/>
+              <w:lang w:eastAsia="en-GB"/>
+            </w:rPr>
+          </w:pPr>
+          <w:hyperlink w:anchor="_Toc118469894" w:history="1">
+            <w:r>
+              <w:rPr>
+                <w:rStyle w:val="Hyperlink"/>
+                <w:noProof/>
+              </w:rPr>
+              <w:t>1.2.</w:t>
+            </w:r>
+            <w:r>
+              <w:rPr>
+                <w:rFonts w:eastAsiaTheme="minorEastAsia"/>
+                <w:noProof/>
+                <w:lang w:eastAsia="en-GB"/>
+              </w:rPr>
+              <w:tab/>
+            </w:r>
+            <w:r>
+              <w:rPr>
+                <w:rStyle w:val="Hyperlink"/>
+                <w:noProof/>
+              </w:rPr>
+              <w:t>Back End</w:t>
+            </w:r>
+            <w:r>
+              <w:rPr>
+                <w:noProof/>
+                <w:webHidden/>
+              </w:rPr>
+              <w:tab/>
+            </w:r>
+            <w:r>
+              <w:rPr>
+                <w:noProof/>
+                <w:webHidden/>
+              </w:rPr>
+              <w:fldChar w:fldCharType="begin"/>
+            </w:r>
+            <w:r>
+              <w:rPr>
+                <w:noProof/>
+                <w:webHidden/>
+              </w:rPr>
+              <w:instrText xml:space="preserve"> PAGEREF _Toc118469894 \h </w:instrText>
             </w:r>
             <w:r>
               <w:rPr>
@@ -1147,7 +1319,7 @@
               <w:lang w:eastAsia="en-GB"/>
             </w:rPr>
           </w:pPr>
-          <w:hyperlink w:anchor="_Toc118361384" w:history="1">
+          <w:hyperlink w:anchor="_Toc118469895" w:history="1">
             <w:r>
               <w:rPr>
                 <w:rStyle w:val="Hyperlink"/>
@@ -1189,7 +1361,7 @@
                 <w:noProof/>
                 <w:webHidden/>
               </w:rPr>
-              <w:instrText xml:space="preserve"> PAGEREF _Toc118361384 \h </w:instrText>
+              <w:instrText xml:space="preserve"> PAGEREF _Toc118469895 \h </w:instrText>
             </w:r>
             <w:r>
               <w:rPr>
@@ -1209,7 +1381,7 @@
                 <w:noProof/>
                 <w:webHidden/>
               </w:rPr>
-              <w:t>7</w:t>
+              <w:t>8</w:t>
             </w:r>
             <w:r>
               <w:rPr>
@@ -1233,7 +1405,7 @@
               <w:lang w:eastAsia="en-GB"/>
             </w:rPr>
           </w:pPr>
-          <w:hyperlink w:anchor="_Toc118361385" w:history="1">
+          <w:hyperlink w:anchor="_Toc118469896" w:history="1">
             <w:r>
               <w:rPr>
                 <w:rStyle w:val="Hyperlink"/>
@@ -1275,7 +1447,7 @@
                 <w:noProof/>
                 <w:webHidden/>
               </w:rPr>
-              <w:instrText xml:space="preserve"> PAGEREF _Toc118361385 \h </w:instrText>
+              <w:instrText xml:space="preserve"> PAGEREF _Toc118469896 \h </w:instrText>
             </w:r>
             <w:r>
               <w:rPr>
@@ -1295,7 +1467,7 @@
                 <w:noProof/>
                 <w:webHidden/>
               </w:rPr>
-              <w:t>7</w:t>
+              <w:t>8</w:t>
             </w:r>
             <w:r>
               <w:rPr>
@@ -1319,7 +1491,7 @@
               <w:lang w:eastAsia="en-GB"/>
             </w:rPr>
           </w:pPr>
-          <w:hyperlink w:anchor="_Toc118361386" w:history="1">
+          <w:hyperlink w:anchor="_Toc118469897" w:history="1">
             <w:r>
               <w:rPr>
                 <w:rStyle w:val="Hyperlink"/>
@@ -1361,7 +1533,7 @@
                 <w:noProof/>
                 <w:webHidden/>
               </w:rPr>
-              <w:instrText xml:space="preserve"> PAGEREF _Toc118361386 \h </w:instrText>
+              <w:instrText xml:space="preserve"> PAGEREF _Toc118469897 \h </w:instrText>
             </w:r>
             <w:r>
               <w:rPr>
@@ -1381,7 +1553,7 @@
                 <w:noProof/>
                 <w:webHidden/>
               </w:rPr>
-              <w:t>7</w:t>
+              <w:t>8</w:t>
             </w:r>
             <w:r>
               <w:rPr>
@@ -1405,7 +1577,7 @@
               <w:lang w:eastAsia="en-GB"/>
             </w:rPr>
           </w:pPr>
-          <w:hyperlink w:anchor="_Toc118361387" w:history="1">
+          <w:hyperlink w:anchor="_Toc118469898" w:history="1">
             <w:r>
               <w:rPr>
                 <w:rStyle w:val="Hyperlink"/>
@@ -1447,7 +1619,7 @@
                 <w:noProof/>
                 <w:webHidden/>
               </w:rPr>
-              <w:instrText xml:space="preserve"> PAGEREF _Toc118361387 \h </w:instrText>
+              <w:instrText xml:space="preserve"> PAGEREF _Toc118469898 \h </w:instrText>
             </w:r>
             <w:r>
               <w:rPr>
@@ -1467,7 +1639,7 @@
                 <w:noProof/>
                 <w:webHidden/>
               </w:rPr>
-              <w:t>7</w:t>
+              <w:t>8</w:t>
             </w:r>
             <w:r>
               <w:rPr>
@@ -1491,7 +1663,7 @@
               <w:lang w:eastAsia="en-GB"/>
             </w:rPr>
           </w:pPr>
-          <w:hyperlink w:anchor="_Toc118361388" w:history="1">
+          <w:hyperlink w:anchor="_Toc118469899" w:history="1">
             <w:r>
               <w:rPr>
                 <w:rStyle w:val="Hyperlink"/>
@@ -1533,7 +1705,7 @@
                 <w:noProof/>
                 <w:webHidden/>
               </w:rPr>
-              <w:instrText xml:space="preserve"> PAGEREF _Toc118361388 \h </w:instrText>
+              <w:instrText xml:space="preserve"> PAGEREF _Toc118469899 \h </w:instrText>
             </w:r>
             <w:r>
               <w:rPr>
@@ -1553,7 +1725,7 @@
                 <w:noProof/>
                 <w:webHidden/>
               </w:rPr>
-              <w:t>7</w:t>
+              <w:t>8</w:t>
             </w:r>
             <w:r>
               <w:rPr>
@@ -1577,7 +1749,7 @@
               <w:lang w:eastAsia="en-GB"/>
             </w:rPr>
           </w:pPr>
-          <w:hyperlink w:anchor="_Toc118361389" w:history="1">
+          <w:hyperlink w:anchor="_Toc118469900" w:history="1">
             <w:r>
               <w:rPr>
                 <w:rStyle w:val="Hyperlink"/>
@@ -1619,7 +1791,7 @@
                 <w:noProof/>
                 <w:webHidden/>
               </w:rPr>
-              <w:instrText xml:space="preserve"> PAGEREF _Toc118361389 \h </w:instrText>
+              <w:instrText xml:space="preserve"> PAGEREF _Toc118469900 \h </w:instrText>
             </w:r>
             <w:r>
               <w:rPr>
@@ -1639,7 +1811,7 @@
                 <w:noProof/>
                 <w:webHidden/>
               </w:rPr>
-              <w:t>7</w:t>
+              <w:t>8</w:t>
             </w:r>
             <w:r>
               <w:rPr>
@@ -1659,7 +1831,7 @@
               <w:lang w:eastAsia="en-GB"/>
             </w:rPr>
           </w:pPr>
-          <w:hyperlink w:anchor="_Toc118361390" w:history="1">
+          <w:hyperlink w:anchor="_Toc118469901" w:history="1">
             <w:r>
               <w:rPr>
                 <w:rStyle w:val="Hyperlink"/>
@@ -1686,7 +1858,7 @@
                 <w:noProof/>
                 <w:webHidden/>
               </w:rPr>
-              <w:instrText xml:space="preserve"> PAGEREF _Toc118361390 \h </w:instrText>
+              <w:instrText xml:space="preserve"> PAGEREF _Toc118469901 \h </w:instrText>
             </w:r>
             <w:r>
               <w:rPr>
@@ -1706,7 +1878,7 @@
                 <w:noProof/>
                 <w:webHidden/>
               </w:rPr>
-              <w:t>7</w:t>
+              <w:t>8</w:t>
             </w:r>
             <w:r>
               <w:rPr>
@@ -1726,7 +1898,7 @@
               <w:lang w:eastAsia="en-GB"/>
             </w:rPr>
           </w:pPr>
-          <w:hyperlink w:anchor="_Toc118361391" w:history="1">
+          <w:hyperlink w:anchor="_Toc118469902" w:history="1">
             <w:r>
               <w:rPr>
                 <w:rStyle w:val="Hyperlink"/>
@@ -1753,7 +1925,7 @@
                 <w:noProof/>
                 <w:webHidden/>
               </w:rPr>
-              <w:instrText xml:space="preserve"> PAGEREF _Toc118361391 \h </w:instrText>
+              <w:instrText xml:space="preserve"> PAGEREF _Toc118469902 \h </w:instrText>
             </w:r>
             <w:r>
               <w:rPr>
@@ -1773,7 +1945,7 @@
                 <w:noProof/>
                 <w:webHidden/>
               </w:rPr>
-              <w:t>7</w:t>
+              <w:t>8</w:t>
             </w:r>
             <w:r>
               <w:rPr>
@@ -1793,7 +1965,7 @@
               <w:lang w:eastAsia="en-GB"/>
             </w:rPr>
           </w:pPr>
-          <w:hyperlink w:anchor="_Toc118361392" w:history="1">
+          <w:hyperlink w:anchor="_Toc118469903" w:history="1">
             <w:r>
               <w:rPr>
                 <w:rStyle w:val="Hyperlink"/>
@@ -1820,7 +1992,7 @@
                 <w:noProof/>
                 <w:webHidden/>
               </w:rPr>
-              <w:instrText xml:space="preserve"> PAGEREF _Toc118361392 \h </w:instrText>
+              <w:instrText xml:space="preserve"> PAGEREF _Toc118469903 \h </w:instrText>
             </w:r>
             <w:r>
               <w:rPr>
@@ -1840,7 +2012,7 @@
                 <w:noProof/>
                 <w:webHidden/>
               </w:rPr>
-              <w:t>7</w:t>
+              <w:t>8</w:t>
             </w:r>
             <w:r>
               <w:rPr>
@@ -1872,7 +2044,7 @@
           <w:u w:val="single"/>
         </w:rPr>
       </w:pPr>
-      <w:bookmarkStart w:id="0" w:name="_Toc118361371"/>
+      <w:bookmarkStart w:id="0" w:name="_Toc118469880"/>
       <w:r>
         <w:rPr>
           <w:sz w:val="40"/>
@@ -1896,7 +2068,7 @@
           <w:u w:val="single"/>
         </w:rPr>
       </w:pPr>
-      <w:bookmarkStart w:id="1" w:name="_Toc118361372"/>
+      <w:bookmarkStart w:id="1" w:name="_Toc118469881"/>
       <w:r>
         <w:rPr>
           <w:sz w:val="32"/>
@@ -1920,7 +2092,7 @@
           <w:u w:val="single"/>
         </w:rPr>
       </w:pPr>
-      <w:bookmarkStart w:id="2" w:name="_Toc118361373"/>
+      <w:bookmarkStart w:id="2" w:name="_Toc118469882"/>
       <w:r>
         <w:rPr>
           <w:sz w:val="28"/>
@@ -1944,23 +2116,15 @@
           <w:sz w:val="24"/>
           <w:szCs w:val="24"/>
         </w:rPr>
-        <w:t xml:space="preserve">Exeter College is a general further education college that offers a wide range of courses, there most popular of which is A levels for post 16 students. They are an award-winning college with many on site facilities located in the city centre of Exeter. Students from </w:t>
-      </w:r>
-      <w:proofErr w:type="gramStart"/>
-      <w:r>
-        <w:rPr>
-          <w:sz w:val="24"/>
-          <w:szCs w:val="24"/>
-        </w:rPr>
-        <w:t>all across</w:t>
-      </w:r>
-      <w:proofErr w:type="gramEnd"/>
-      <w:r>
-        <w:rPr>
-          <w:sz w:val="24"/>
-          <w:szCs w:val="24"/>
-        </w:rPr>
-        <w:t xml:space="preserve"> Devon enrol at Exeter College, subsequently Exeter College educates 10000+ students for any academic year.</w:t>
+        <w:t xml:space="preserve">Exeter College is a general further education college that offers a wide range of courses, there most popular of which is A levels for post 16 students. They are an award-winning college with many on site facilities located in the city centre of </w:t>
+      </w:r>
+      <w:r>
+        <w:rPr>
+          <w:sz w:val="24"/>
+          <w:szCs w:val="24"/>
+        </w:rPr>
+        <w:lastRenderedPageBreak/>
+        <w:t>Exeter. Students from all across Devon enrol at Exeter College, subsequently Exeter College educates 10000+ students for any academic year.</w:t>
       </w:r>
     </w:p>
     <w:p>
@@ -1976,7 +2140,6 @@
           <w:sz w:val="24"/>
           <w:szCs w:val="24"/>
         </w:rPr>
-        <w:lastRenderedPageBreak/>
         <w:t>The physics department at Exeter College is comprised of three teaches and has roughly 200 As level physics students and 150 A level physics students at any given time. Typically, a topic that has been notoriously difficult for students has been electricity.</w:t>
       </w:r>
     </w:p>
@@ -2055,7 +2218,7 @@
           <w:u w:val="single"/>
         </w:rPr>
       </w:pPr>
-      <w:bookmarkStart w:id="3" w:name="_Toc118361374"/>
+      <w:bookmarkStart w:id="3" w:name="_Toc118469883"/>
       <w:r>
         <w:rPr>
           <w:sz w:val="28"/>
@@ -2226,13 +2389,14 @@
           <w:u w:val="single"/>
         </w:rPr>
       </w:pPr>
-      <w:bookmarkStart w:id="4" w:name="_Toc118361375"/>
+      <w:bookmarkStart w:id="4" w:name="_Toc118469884"/>
       <w:r>
         <w:rPr>
           <w:sz w:val="28"/>
           <w:szCs w:val="28"/>
           <w:u w:val="single"/>
         </w:rPr>
+        <w:lastRenderedPageBreak/>
         <w:t>Research</w:t>
       </w:r>
       <w:bookmarkEnd w:id="4"/>
@@ -2273,15 +2437,7 @@
           <w:sz w:val="24"/>
           <w:szCs w:val="24"/>
         </w:rPr>
-        <w:t xml:space="preserve"> </w:t>
-      </w:r>
-      <w:r>
-        <w:rPr>
-          <w:sz w:val="24"/>
-          <w:szCs w:val="24"/>
-        </w:rPr>
-        <w:lastRenderedPageBreak/>
-        <w:t xml:space="preserve">Evaluate the best way to create the new system whether in the form of a website or a </w:t>
+        <w:t xml:space="preserve"> Evaluate the best way to create the new system whether in the form of a website or a </w:t>
       </w:r>
       <w:proofErr w:type="spellStart"/>
       <w:r>
@@ -2338,7 +2494,7 @@
           <w:u w:val="single"/>
         </w:rPr>
       </w:pPr>
-      <w:bookmarkStart w:id="5" w:name="_Toc118361376"/>
+      <w:bookmarkStart w:id="5" w:name="_Toc118469885"/>
       <w:r>
         <w:rPr>
           <w:sz w:val="32"/>
@@ -2362,7 +2518,7 @@
           <w:u w:val="single"/>
         </w:rPr>
       </w:pPr>
-      <w:bookmarkStart w:id="6" w:name="_Toc118361377"/>
+      <w:bookmarkStart w:id="6" w:name="_Toc118469886"/>
       <w:r>
         <w:rPr>
           <w:sz w:val="28"/>
@@ -2451,7 +2607,7 @@
           <w:u w:val="single"/>
         </w:rPr>
       </w:pPr>
-      <w:bookmarkStart w:id="7" w:name="_Toc118361378"/>
+      <w:bookmarkStart w:id="7" w:name="_Toc118469887"/>
       <w:r>
         <w:rPr>
           <w:sz w:val="28"/>
@@ -2981,7 +3137,6 @@
           <w:szCs w:val="24"/>
           <w:lang w:eastAsia="en-GB"/>
         </w:rPr>
-        <w:lastRenderedPageBreak/>
         <w:t xml:space="preserve">A: </w:t>
       </w:r>
       <w:r>
@@ -3213,7 +3368,7 @@
           <w:u w:val="single"/>
         </w:rPr>
       </w:pPr>
-      <w:bookmarkStart w:id="8" w:name="_Toc118361379"/>
+      <w:bookmarkStart w:id="8" w:name="_Toc118469888"/>
       <w:r>
         <w:rPr>
           <w:sz w:val="28"/>
@@ -3267,15 +3422,13 @@
         </w:rPr>
         <w:t xml:space="preserve">place components along the lines of the grid. At each junction on the grid there should be the ability to see the potential difference and current. At each component there should be the ability to see the resistance. The user will need to be able to sign </w:t>
       </w:r>
-      <w:proofErr w:type="gramStart"/>
-      <w:r>
-        <w:rPr>
-          <w:sz w:val="24"/>
-          <w:szCs w:val="24"/>
-        </w:rPr>
-        <w:t>in to</w:t>
-      </w:r>
-      <w:proofErr w:type="gramEnd"/>
+      <w:r>
+        <w:rPr>
+          <w:sz w:val="24"/>
+          <w:szCs w:val="24"/>
+        </w:rPr>
+        <w:t>into</w:t>
+      </w:r>
       <w:r>
         <w:rPr>
           <w:sz w:val="24"/>
@@ -3297,7 +3450,7 @@
           <w:u w:val="single"/>
         </w:rPr>
       </w:pPr>
-      <w:bookmarkStart w:id="9" w:name="_Toc118361380"/>
+      <w:bookmarkStart w:id="9" w:name="_Toc118469889"/>
       <w:r>
         <w:rPr>
           <w:sz w:val="32"/>
@@ -3759,6 +3912,7 @@
           <w:sz w:val="24"/>
           <w:szCs w:val="24"/>
         </w:rPr>
+        <w:lastRenderedPageBreak/>
         <w:t>There should be a component wire.</w:t>
       </w:r>
     </w:p>
@@ -3799,7 +3953,6 @@
           <w:sz w:val="24"/>
           <w:szCs w:val="24"/>
         </w:rPr>
-        <w:lastRenderedPageBreak/>
         <w:t>There should be a component cell.</w:t>
       </w:r>
     </w:p>
@@ -4101,15 +4254,13 @@
         </w:rPr>
         <w:t xml:space="preserve">The simulator will need to be able to simulate the temperature of the circuit depending on variables such as ambient temperature, amps, </w:t>
       </w:r>
-      <w:proofErr w:type="gramStart"/>
-      <w:r>
-        <w:rPr>
-          <w:sz w:val="24"/>
-          <w:szCs w:val="24"/>
-        </w:rPr>
-        <w:t>voltage</w:t>
-      </w:r>
-      <w:proofErr w:type="gramEnd"/>
+      <w:r>
+        <w:rPr>
+          <w:sz w:val="24"/>
+          <w:szCs w:val="24"/>
+        </w:rPr>
+        <w:t>voltage,</w:t>
+      </w:r>
       <w:r>
         <w:rPr>
           <w:sz w:val="24"/>
@@ -4290,7 +4441,7 @@
           <w:szCs w:val="32"/>
         </w:rPr>
       </w:pPr>
-      <w:bookmarkStart w:id="10" w:name="_Toc118361381"/>
+      <w:bookmarkStart w:id="10" w:name="_Toc118469890"/>
       <w:r>
         <w:rPr>
           <w:sz w:val="32"/>
@@ -4764,7 +4915,15 @@
           <w:sz w:val="24"/>
           <w:szCs w:val="24"/>
         </w:rPr>
-        <w:t xml:space="preserve"> Depending on the technical solution for each of these animations it may not be worth including them as they are not scored heavily in the mark scheme. If there is time these additional animations may be attempted to be added.</w:t>
+        <w:t xml:space="preserve"> If there is time these additional animations may be attempted to be added</w:t>
+      </w:r>
+      <w:r>
+        <w:rPr>
+          <w:noProof/>
+          <w:sz w:val="24"/>
+          <w:szCs w:val="24"/>
+        </w:rPr>
+        <w:t xml:space="preserve"> as they are a good way to make the electricity topic more visually intuitive for the students.</w:t>
       </w:r>
     </w:p>
     <w:p>
@@ -4776,7 +4935,7 @@
           <w:u w:val="single"/>
         </w:rPr>
       </w:pPr>
-      <w:bookmarkStart w:id="11" w:name="_Toc118361382"/>
+      <w:bookmarkStart w:id="11" w:name="_Toc118469891"/>
       <w:r>
         <w:rPr>
           <w:sz w:val="40"/>
@@ -4800,7 +4959,7 @@
           <w:u w:val="single"/>
         </w:rPr>
       </w:pPr>
-      <w:bookmarkStart w:id="12" w:name="_Toc118361383"/>
+      <w:bookmarkStart w:id="12" w:name="_Toc118469892"/>
       <w:r>
         <w:rPr>
           <w:sz w:val="32"/>
@@ -4824,6 +4983,7 @@
           <w:u w:val="single"/>
         </w:rPr>
       </w:pPr>
+      <w:bookmarkStart w:id="13" w:name="_Toc118469893"/>
       <w:r>
         <w:rPr>
           <w:sz w:val="28"/>
@@ -4832,6 +4992,7 @@
         </w:rPr>
         <w:t>Front End</w:t>
       </w:r>
+      <w:bookmarkEnd w:id="13"/>
     </w:p>
     <w:p>
       <w:pPr>
@@ -4846,14 +5007,14 @@
           <w:sz w:val="24"/>
           <w:szCs w:val="24"/>
         </w:rPr>
-        <w:t xml:space="preserve">The front end of the new system </w:t>
-      </w:r>
-      <w:r>
-        <w:rPr>
-          <w:sz w:val="24"/>
-          <w:szCs w:val="24"/>
-        </w:rPr>
-        <w:t xml:space="preserve">could take different forms. It could be a website or C# form </w:t>
+        <w:t>The</w:t>
+      </w:r>
+      <w:r>
+        <w:rPr>
+          <w:sz w:val="24"/>
+          <w:szCs w:val="24"/>
+        </w:rPr>
+        <w:t xml:space="preserve"> new system will be made up of a frontend and a backend. The frontend will be the part of the system that the end user actually interacts with. The frontend will be a website that can be accessed by anyone with an internet connection. The new system will have a list of components on the left-hand side of the screen as well as a sign-up button. There will be a grid in the centre of that takes up most of the screen this will be the sandbox area for the circuits to be built.</w:t>
       </w:r>
     </w:p>
     <w:p>
@@ -4866,16 +5027,34 @@
         <w:rPr>
           <w:sz w:val="28"/>
           <w:szCs w:val="28"/>
-        </w:rPr>
-      </w:pPr>
+          <w:u w:val="single"/>
+        </w:rPr>
+      </w:pPr>
+      <w:bookmarkStart w:id="14" w:name="_Toc118469894"/>
       <w:r>
         <w:rPr>
           <w:sz w:val="28"/>
           <w:szCs w:val="28"/>
           <w:u w:val="single"/>
         </w:rPr>
-        <w:lastRenderedPageBreak/>
         <w:t>Back End</w:t>
+      </w:r>
+      <w:bookmarkEnd w:id="14"/>
+    </w:p>
+    <w:p>
+      <w:pPr>
+        <w:ind w:left="720"/>
+        <w:rPr>
+          <w:sz w:val="24"/>
+          <w:szCs w:val="24"/>
+        </w:rPr>
+      </w:pPr>
+      <w:r>
+        <w:rPr>
+          <w:sz w:val="24"/>
+          <w:szCs w:val="24"/>
+        </w:rPr>
+        <w:t>The backend will be made up of various different components. These will include the C# algorithms that actually handles the simulation and a database to store details on the users that sign up to the website.</w:t>
       </w:r>
     </w:p>
     <w:p>
@@ -4891,16 +5070,17 @@
           <w:u w:val="single"/>
         </w:rPr>
       </w:pPr>
-      <w:bookmarkStart w:id="13" w:name="_Toc118361384"/>
+      <w:bookmarkStart w:id="15" w:name="_Toc118469895"/>
       <w:r>
         <w:rPr>
           <w:sz w:val="32"/>
           <w:szCs w:val="32"/>
           <w:u w:val="single"/>
         </w:rPr>
+        <w:lastRenderedPageBreak/>
         <w:t>Data Dictionary</w:t>
       </w:r>
-      <w:bookmarkEnd w:id="13"/>
+      <w:bookmarkEnd w:id="15"/>
     </w:p>
     <w:p>
       <w:pPr>
@@ -4915,7 +5095,7 @@
           <w:u w:val="single"/>
         </w:rPr>
       </w:pPr>
-      <w:bookmarkStart w:id="14" w:name="_Toc118361385"/>
+      <w:bookmarkStart w:id="16" w:name="_Toc118469896"/>
       <w:r>
         <w:rPr>
           <w:sz w:val="32"/>
@@ -4924,7 +5104,7 @@
         </w:rPr>
         <w:t>Database Design</w:t>
       </w:r>
-      <w:bookmarkEnd w:id="14"/>
+      <w:bookmarkEnd w:id="16"/>
     </w:p>
     <w:p>
       <w:pPr>
@@ -4939,7 +5119,7 @@
           <w:u w:val="single"/>
         </w:rPr>
       </w:pPr>
-      <w:bookmarkStart w:id="15" w:name="_Toc118361386"/>
+      <w:bookmarkStart w:id="17" w:name="_Toc118469897"/>
       <w:r>
         <w:rPr>
           <w:sz w:val="32"/>
@@ -4948,7 +5128,7 @@
         </w:rPr>
         <w:t>Pseudocode</w:t>
       </w:r>
-      <w:bookmarkEnd w:id="15"/>
+      <w:bookmarkEnd w:id="17"/>
     </w:p>
     <w:p>
       <w:pPr>
@@ -4963,7 +5143,7 @@
           <w:u w:val="single"/>
         </w:rPr>
       </w:pPr>
-      <w:bookmarkStart w:id="16" w:name="_Toc118361387"/>
+      <w:bookmarkStart w:id="18" w:name="_Toc118469898"/>
       <w:r>
         <w:rPr>
           <w:sz w:val="32"/>
@@ -4972,7 +5152,7 @@
         </w:rPr>
         <w:t>Class Definitions</w:t>
       </w:r>
-      <w:bookmarkEnd w:id="16"/>
+      <w:bookmarkEnd w:id="18"/>
     </w:p>
     <w:p>
       <w:pPr>
@@ -4987,7 +5167,7 @@
           <w:u w:val="single"/>
         </w:rPr>
       </w:pPr>
-      <w:bookmarkStart w:id="17" w:name="_Toc118361388"/>
+      <w:bookmarkStart w:id="19" w:name="_Toc118469899"/>
       <w:r>
         <w:rPr>
           <w:sz w:val="32"/>
@@ -4996,7 +5176,7 @@
         </w:rPr>
         <w:t>User Interface Design</w:t>
       </w:r>
-      <w:bookmarkEnd w:id="17"/>
+      <w:bookmarkEnd w:id="19"/>
     </w:p>
     <w:p>
       <w:pPr>
@@ -5011,7 +5191,7 @@
           <w:u w:val="single"/>
         </w:rPr>
       </w:pPr>
-      <w:bookmarkStart w:id="18" w:name="_Toc118361389"/>
+      <w:bookmarkStart w:id="20" w:name="_Toc118469900"/>
       <w:r>
         <w:rPr>
           <w:sz w:val="32"/>
@@ -5020,7 +5200,7 @@
         </w:rPr>
         <w:t>Security and Integrity</w:t>
       </w:r>
-      <w:bookmarkEnd w:id="18"/>
+      <w:bookmarkEnd w:id="20"/>
     </w:p>
     <w:p>
       <w:pPr>
@@ -5031,7 +5211,7 @@
           <w:u w:val="single"/>
         </w:rPr>
       </w:pPr>
-      <w:bookmarkStart w:id="19" w:name="_Toc118361390"/>
+      <w:bookmarkStart w:id="21" w:name="_Toc118469901"/>
       <w:r>
         <w:rPr>
           <w:sz w:val="40"/>
@@ -5040,7 +5220,7 @@
         </w:rPr>
         <w:t>Solution</w:t>
       </w:r>
-      <w:bookmarkEnd w:id="19"/>
+      <w:bookmarkEnd w:id="21"/>
     </w:p>
     <w:p>
       <w:pPr>
@@ -5051,7 +5231,7 @@
           <w:u w:val="single"/>
         </w:rPr>
       </w:pPr>
-      <w:bookmarkStart w:id="20" w:name="_Toc118361391"/>
+      <w:bookmarkStart w:id="22" w:name="_Toc118469902"/>
       <w:r>
         <w:rPr>
           <w:sz w:val="40"/>
@@ -5060,7 +5240,7 @@
         </w:rPr>
         <w:t>Testing</w:t>
       </w:r>
-      <w:bookmarkEnd w:id="20"/>
+      <w:bookmarkEnd w:id="22"/>
     </w:p>
     <w:p>
       <w:pPr>
@@ -5071,7 +5251,7 @@
           <w:u w:val="single"/>
         </w:rPr>
       </w:pPr>
-      <w:bookmarkStart w:id="21" w:name="_Toc118361392"/>
+      <w:bookmarkStart w:id="23" w:name="_Toc118469903"/>
       <w:r>
         <w:rPr>
           <w:sz w:val="40"/>
@@ -5080,7 +5260,7 @@
         </w:rPr>
         <w:t>Evaluation</w:t>
       </w:r>
-      <w:bookmarkEnd w:id="21"/>
+      <w:bookmarkEnd w:id="23"/>
     </w:p>
     <w:sectPr>
       <w:pgSz w:w="11906" w:h="16838"/>

</xml_diff>